<commit_message>
Adding to the documentation
</commit_message>
<xml_diff>
--- a/Notebooks_Documentation.docx
+++ b/Notebooks_Documentation.docx
@@ -275,6 +275,13 @@
     </w:p>
     <w:sdt>
       <w:sdtPr>
+        <w:rPr>
+          <w:rFonts w:asciiTheme="minorHAnsi" w:eastAsiaTheme="minorHAnsi" w:hAnsiTheme="minorHAnsi" w:cstheme="minorBidi"/>
+          <w:color w:val="auto"/>
+          <w:sz w:val="22"/>
+          <w:szCs w:val="22"/>
+          <w:lang w:val="hu-HU"/>
+        </w:rPr>
         <w:id w:val="-2022389606"/>
         <w:docPartObj>
           <w:docPartGallery w:val="Table of Contents"/>
@@ -283,14 +290,9 @@
       </w:sdtPr>
       <w:sdtEndPr>
         <w:rPr>
-          <w:rFonts w:asciiTheme="minorHAnsi" w:eastAsiaTheme="minorHAnsi" w:hAnsiTheme="minorHAnsi" w:cstheme="minorBidi"/>
           <w:b/>
           <w:bCs/>
           <w:noProof/>
-          <w:color w:val="auto"/>
-          <w:sz w:val="22"/>
-          <w:szCs w:val="22"/>
-          <w:lang w:val="hu-HU"/>
         </w:rPr>
       </w:sdtEndPr>
       <w:sdtContent>
@@ -320,7 +322,7 @@
           <w:r>
             <w:fldChar w:fldCharType="separate"/>
           </w:r>
-          <w:hyperlink w:anchor="_Toc119767734" w:history="1">
+          <w:hyperlink w:anchor="_Toc120041312" w:history="1">
             <w:r>
               <w:rPr>
                 <w:rStyle w:val="Hyperlink"/>
@@ -350,7 +352,7 @@
                 <w:noProof/>
                 <w:webHidden/>
               </w:rPr>
-              <w:instrText xml:space="preserve"> PAGEREF _Toc119767734 \h </w:instrText>
+              <w:instrText xml:space="preserve"> PAGEREF _Toc120041312 \h </w:instrText>
             </w:r>
             <w:r>
               <w:rPr>
@@ -393,7 +395,7 @@
               <w:lang w:eastAsia="hu-HU"/>
             </w:rPr>
           </w:pPr>
-          <w:hyperlink w:anchor="_Toc119767735" w:history="1">
+          <w:hyperlink w:anchor="_Toc120041313" w:history="1">
             <w:r>
               <w:rPr>
                 <w:rStyle w:val="Hyperlink"/>
@@ -423,7 +425,7 @@
                 <w:noProof/>
                 <w:webHidden/>
               </w:rPr>
-              <w:instrText xml:space="preserve"> PAGEREF _Toc119767735 \h </w:instrText>
+              <w:instrText xml:space="preserve"> PAGEREF _Toc120041313 \h </w:instrText>
             </w:r>
             <w:r>
               <w:rPr>
@@ -466,7 +468,7 @@
               <w:lang w:eastAsia="hu-HU"/>
             </w:rPr>
           </w:pPr>
-          <w:hyperlink w:anchor="_Toc119767736" w:history="1">
+          <w:hyperlink w:anchor="_Toc120041314" w:history="1">
             <w:r>
               <w:rPr>
                 <w:rStyle w:val="Hyperlink"/>
@@ -496,7 +498,7 @@
                 <w:noProof/>
                 <w:webHidden/>
               </w:rPr>
-              <w:instrText xml:space="preserve"> PAGEREF _Toc119767736 \h </w:instrText>
+              <w:instrText xml:space="preserve"> PAGEREF _Toc120041314 \h </w:instrText>
             </w:r>
             <w:r>
               <w:rPr>
@@ -534,10 +536,12 @@
               <w:tab w:val="right" w:leader="dot" w:pos="9062"/>
             </w:tabs>
             <w:rPr>
+              <w:rFonts w:eastAsiaTheme="minorEastAsia"/>
               <w:noProof/>
+              <w:lang w:eastAsia="hu-HU"/>
             </w:rPr>
           </w:pPr>
-          <w:hyperlink w:anchor="_Toc119767737" w:history="1">
+          <w:hyperlink w:anchor="_Toc120041315" w:history="1">
             <w:r>
               <w:rPr>
                 <w:rStyle w:val="Hyperlink"/>
@@ -567,7 +571,7 @@
                 <w:noProof/>
                 <w:webHidden/>
               </w:rPr>
-              <w:instrText xml:space="preserve"> PAGEREF _Toc119767737 \h </w:instrText>
+              <w:instrText xml:space="preserve"> PAGEREF _Toc120041315 \h </w:instrText>
             </w:r>
             <w:r>
               <w:rPr>
@@ -605,10 +609,12 @@
               <w:tab w:val="right" w:leader="dot" w:pos="9062"/>
             </w:tabs>
             <w:rPr>
+              <w:rFonts w:eastAsiaTheme="minorEastAsia"/>
               <w:noProof/>
+              <w:lang w:eastAsia="hu-HU"/>
             </w:rPr>
           </w:pPr>
-          <w:hyperlink w:anchor="_Toc119767738" w:history="1">
+          <w:hyperlink w:anchor="_Toc120041316" w:history="1">
             <w:r>
               <w:rPr>
                 <w:rStyle w:val="Hyperlink"/>
@@ -617,6 +623,809 @@
                 <w:bCs/>
                 <w:noProof/>
               </w:rPr>
+              <w:t>A vezérlők</w:t>
+            </w:r>
+            <w:r>
+              <w:rPr>
+                <w:noProof/>
+                <w:webHidden/>
+              </w:rPr>
+              <w:tab/>
+            </w:r>
+            <w:r>
+              <w:rPr>
+                <w:noProof/>
+                <w:webHidden/>
+              </w:rPr>
+              <w:fldChar w:fldCharType="begin"/>
+            </w:r>
+            <w:r>
+              <w:rPr>
+                <w:noProof/>
+                <w:webHidden/>
+              </w:rPr>
+              <w:instrText xml:space="preserve"> PAGEREF _Toc120041316 \h </w:instrText>
+            </w:r>
+            <w:r>
+              <w:rPr>
+                <w:noProof/>
+                <w:webHidden/>
+              </w:rPr>
+            </w:r>
+            <w:r>
+              <w:rPr>
+                <w:noProof/>
+                <w:webHidden/>
+              </w:rPr>
+              <w:fldChar w:fldCharType="separate"/>
+            </w:r>
+            <w:r>
+              <w:rPr>
+                <w:noProof/>
+                <w:webHidden/>
+              </w:rPr>
+              <w:t>3</w:t>
+            </w:r>
+            <w:r>
+              <w:rPr>
+                <w:noProof/>
+                <w:webHidden/>
+              </w:rPr>
+              <w:fldChar w:fldCharType="end"/>
+            </w:r>
+          </w:hyperlink>
+        </w:p>
+        <w:p>
+          <w:pPr>
+            <w:pStyle w:val="TOC3"/>
+            <w:tabs>
+              <w:tab w:val="right" w:leader="dot" w:pos="9062"/>
+            </w:tabs>
+            <w:rPr>
+              <w:rFonts w:eastAsiaTheme="minorEastAsia"/>
+              <w:noProof/>
+              <w:lang w:eastAsia="hu-HU"/>
+            </w:rPr>
+          </w:pPr>
+          <w:hyperlink w:anchor="_Toc120041317" w:history="1">
+            <w:r>
+              <w:rPr>
+                <w:rStyle w:val="Hyperlink"/>
+                <w:rFonts w:ascii="Times New Roman" w:hAnsi="Times New Roman" w:cs="Times New Roman"/>
+                <w:b/>
+                <w:bCs/>
+                <w:noProof/>
+              </w:rPr>
+              <w:t>A Controller osztály</w:t>
+            </w:r>
+            <w:r>
+              <w:rPr>
+                <w:noProof/>
+                <w:webHidden/>
+              </w:rPr>
+              <w:tab/>
+            </w:r>
+            <w:r>
+              <w:rPr>
+                <w:noProof/>
+                <w:webHidden/>
+              </w:rPr>
+              <w:fldChar w:fldCharType="begin"/>
+            </w:r>
+            <w:r>
+              <w:rPr>
+                <w:noProof/>
+                <w:webHidden/>
+              </w:rPr>
+              <w:instrText xml:space="preserve"> PAGEREF _Toc120041317 \h </w:instrText>
+            </w:r>
+            <w:r>
+              <w:rPr>
+                <w:noProof/>
+                <w:webHidden/>
+              </w:rPr>
+            </w:r>
+            <w:r>
+              <w:rPr>
+                <w:noProof/>
+                <w:webHidden/>
+              </w:rPr>
+              <w:fldChar w:fldCharType="separate"/>
+            </w:r>
+            <w:r>
+              <w:rPr>
+                <w:noProof/>
+                <w:webHidden/>
+              </w:rPr>
+              <w:t>3</w:t>
+            </w:r>
+            <w:r>
+              <w:rPr>
+                <w:noProof/>
+                <w:webHidden/>
+              </w:rPr>
+              <w:fldChar w:fldCharType="end"/>
+            </w:r>
+          </w:hyperlink>
+        </w:p>
+        <w:p>
+          <w:pPr>
+            <w:pStyle w:val="TOC3"/>
+            <w:tabs>
+              <w:tab w:val="right" w:leader="dot" w:pos="9062"/>
+            </w:tabs>
+            <w:rPr>
+              <w:rFonts w:eastAsiaTheme="minorEastAsia"/>
+              <w:noProof/>
+              <w:lang w:eastAsia="hu-HU"/>
+            </w:rPr>
+          </w:pPr>
+          <w:hyperlink w:anchor="_Toc120041318" w:history="1">
+            <w:r>
+              <w:rPr>
+                <w:rStyle w:val="Hyperlink"/>
+                <w:rFonts w:ascii="Times New Roman" w:hAnsi="Times New Roman" w:cs="Times New Roman"/>
+                <w:b/>
+                <w:bCs/>
+                <w:noProof/>
+              </w:rPr>
+              <w:t>Az AuthenticateController osztály</w:t>
+            </w:r>
+            <w:r>
+              <w:rPr>
+                <w:noProof/>
+                <w:webHidden/>
+              </w:rPr>
+              <w:tab/>
+            </w:r>
+            <w:r>
+              <w:rPr>
+                <w:noProof/>
+                <w:webHidden/>
+              </w:rPr>
+              <w:fldChar w:fldCharType="begin"/>
+            </w:r>
+            <w:r>
+              <w:rPr>
+                <w:noProof/>
+                <w:webHidden/>
+              </w:rPr>
+              <w:instrText xml:space="preserve"> PAGEREF _Toc120041318 \h </w:instrText>
+            </w:r>
+            <w:r>
+              <w:rPr>
+                <w:noProof/>
+                <w:webHidden/>
+              </w:rPr>
+            </w:r>
+            <w:r>
+              <w:rPr>
+                <w:noProof/>
+                <w:webHidden/>
+              </w:rPr>
+              <w:fldChar w:fldCharType="separate"/>
+            </w:r>
+            <w:r>
+              <w:rPr>
+                <w:noProof/>
+                <w:webHidden/>
+              </w:rPr>
+              <w:t>4</w:t>
+            </w:r>
+            <w:r>
+              <w:rPr>
+                <w:noProof/>
+                <w:webHidden/>
+              </w:rPr>
+              <w:fldChar w:fldCharType="end"/>
+            </w:r>
+          </w:hyperlink>
+        </w:p>
+        <w:p>
+          <w:pPr>
+            <w:pStyle w:val="TOC3"/>
+            <w:tabs>
+              <w:tab w:val="right" w:leader="dot" w:pos="9062"/>
+            </w:tabs>
+            <w:rPr>
+              <w:rFonts w:eastAsiaTheme="minorEastAsia"/>
+              <w:noProof/>
+              <w:lang w:eastAsia="hu-HU"/>
+            </w:rPr>
+          </w:pPr>
+          <w:hyperlink w:anchor="_Toc120041319" w:history="1">
+            <w:r>
+              <w:rPr>
+                <w:rStyle w:val="Hyperlink"/>
+                <w:rFonts w:ascii="Times New Roman" w:hAnsi="Times New Roman" w:cs="Times New Roman"/>
+                <w:b/>
+                <w:bCs/>
+                <w:noProof/>
+              </w:rPr>
+              <w:t>A RegisterController osztály</w:t>
+            </w:r>
+            <w:r>
+              <w:rPr>
+                <w:noProof/>
+                <w:webHidden/>
+              </w:rPr>
+              <w:tab/>
+            </w:r>
+            <w:r>
+              <w:rPr>
+                <w:noProof/>
+                <w:webHidden/>
+              </w:rPr>
+              <w:fldChar w:fldCharType="begin"/>
+            </w:r>
+            <w:r>
+              <w:rPr>
+                <w:noProof/>
+                <w:webHidden/>
+              </w:rPr>
+              <w:instrText xml:space="preserve"> PAGEREF _Toc120041319 \h </w:instrText>
+            </w:r>
+            <w:r>
+              <w:rPr>
+                <w:noProof/>
+                <w:webHidden/>
+              </w:rPr>
+            </w:r>
+            <w:r>
+              <w:rPr>
+                <w:noProof/>
+                <w:webHidden/>
+              </w:rPr>
+              <w:fldChar w:fldCharType="separate"/>
+            </w:r>
+            <w:r>
+              <w:rPr>
+                <w:noProof/>
+                <w:webHidden/>
+              </w:rPr>
+              <w:t>4</w:t>
+            </w:r>
+            <w:r>
+              <w:rPr>
+                <w:noProof/>
+                <w:webHidden/>
+              </w:rPr>
+              <w:fldChar w:fldCharType="end"/>
+            </w:r>
+          </w:hyperlink>
+        </w:p>
+        <w:p>
+          <w:pPr>
+            <w:pStyle w:val="TOC3"/>
+            <w:tabs>
+              <w:tab w:val="right" w:leader="dot" w:pos="9062"/>
+            </w:tabs>
+            <w:rPr>
+              <w:rFonts w:eastAsiaTheme="minorEastAsia"/>
+              <w:noProof/>
+              <w:lang w:eastAsia="hu-HU"/>
+            </w:rPr>
+          </w:pPr>
+          <w:hyperlink w:anchor="_Toc120041320" w:history="1">
+            <w:r>
+              <w:rPr>
+                <w:rStyle w:val="Hyperlink"/>
+                <w:rFonts w:ascii="Times New Roman" w:hAnsi="Times New Roman" w:cs="Times New Roman"/>
+                <w:b/>
+                <w:bCs/>
+                <w:noProof/>
+              </w:rPr>
+              <w:t>A HomeController osztály</w:t>
+            </w:r>
+            <w:r>
+              <w:rPr>
+                <w:noProof/>
+                <w:webHidden/>
+              </w:rPr>
+              <w:tab/>
+            </w:r>
+            <w:r>
+              <w:rPr>
+                <w:noProof/>
+                <w:webHidden/>
+              </w:rPr>
+              <w:fldChar w:fldCharType="begin"/>
+            </w:r>
+            <w:r>
+              <w:rPr>
+                <w:noProof/>
+                <w:webHidden/>
+              </w:rPr>
+              <w:instrText xml:space="preserve"> PAGEREF _Toc120041320 \h </w:instrText>
+            </w:r>
+            <w:r>
+              <w:rPr>
+                <w:noProof/>
+                <w:webHidden/>
+              </w:rPr>
+            </w:r>
+            <w:r>
+              <w:rPr>
+                <w:noProof/>
+                <w:webHidden/>
+              </w:rPr>
+              <w:fldChar w:fldCharType="separate"/>
+            </w:r>
+            <w:r>
+              <w:rPr>
+                <w:noProof/>
+                <w:webHidden/>
+              </w:rPr>
+              <w:t>4</w:t>
+            </w:r>
+            <w:r>
+              <w:rPr>
+                <w:noProof/>
+                <w:webHidden/>
+              </w:rPr>
+              <w:fldChar w:fldCharType="end"/>
+            </w:r>
+          </w:hyperlink>
+        </w:p>
+        <w:p>
+          <w:pPr>
+            <w:pStyle w:val="TOC3"/>
+            <w:tabs>
+              <w:tab w:val="right" w:leader="dot" w:pos="9062"/>
+            </w:tabs>
+            <w:rPr>
+              <w:rFonts w:eastAsiaTheme="minorEastAsia"/>
+              <w:noProof/>
+              <w:lang w:eastAsia="hu-HU"/>
+            </w:rPr>
+          </w:pPr>
+          <w:hyperlink w:anchor="_Toc120041321" w:history="1">
+            <w:r>
+              <w:rPr>
+                <w:rStyle w:val="Hyperlink"/>
+                <w:rFonts w:ascii="Times New Roman" w:hAnsi="Times New Roman" w:cs="Times New Roman"/>
+                <w:b/>
+                <w:bCs/>
+                <w:noProof/>
+              </w:rPr>
+              <w:t>Az MNBController osztály</w:t>
+            </w:r>
+            <w:r>
+              <w:rPr>
+                <w:noProof/>
+                <w:webHidden/>
+              </w:rPr>
+              <w:tab/>
+            </w:r>
+            <w:r>
+              <w:rPr>
+                <w:noProof/>
+                <w:webHidden/>
+              </w:rPr>
+              <w:fldChar w:fldCharType="begin"/>
+            </w:r>
+            <w:r>
+              <w:rPr>
+                <w:noProof/>
+                <w:webHidden/>
+              </w:rPr>
+              <w:instrText xml:space="preserve"> PAGEREF _Toc120041321 \h </w:instrText>
+            </w:r>
+            <w:r>
+              <w:rPr>
+                <w:noProof/>
+                <w:webHidden/>
+              </w:rPr>
+            </w:r>
+            <w:r>
+              <w:rPr>
+                <w:noProof/>
+                <w:webHidden/>
+              </w:rPr>
+              <w:fldChar w:fldCharType="separate"/>
+            </w:r>
+            <w:r>
+              <w:rPr>
+                <w:noProof/>
+                <w:webHidden/>
+              </w:rPr>
+              <w:t>4</w:t>
+            </w:r>
+            <w:r>
+              <w:rPr>
+                <w:noProof/>
+                <w:webHidden/>
+              </w:rPr>
+              <w:fldChar w:fldCharType="end"/>
+            </w:r>
+          </w:hyperlink>
+        </w:p>
+        <w:p>
+          <w:pPr>
+            <w:pStyle w:val="TOC3"/>
+            <w:tabs>
+              <w:tab w:val="right" w:leader="dot" w:pos="9062"/>
+            </w:tabs>
+            <w:rPr>
+              <w:rFonts w:eastAsiaTheme="minorEastAsia"/>
+              <w:noProof/>
+              <w:lang w:eastAsia="hu-HU"/>
+            </w:rPr>
+          </w:pPr>
+          <w:hyperlink w:anchor="_Toc120041322" w:history="1">
+            <w:r>
+              <w:rPr>
+                <w:rStyle w:val="Hyperlink"/>
+                <w:rFonts w:ascii="Times New Roman" w:hAnsi="Times New Roman" w:cs="Times New Roman"/>
+                <w:b/>
+                <w:bCs/>
+                <w:noProof/>
+              </w:rPr>
+              <w:t>A NotebookController osztály</w:t>
+            </w:r>
+            <w:r>
+              <w:rPr>
+                <w:noProof/>
+                <w:webHidden/>
+              </w:rPr>
+              <w:tab/>
+            </w:r>
+            <w:r>
+              <w:rPr>
+                <w:noProof/>
+                <w:webHidden/>
+              </w:rPr>
+              <w:fldChar w:fldCharType="begin"/>
+            </w:r>
+            <w:r>
+              <w:rPr>
+                <w:noProof/>
+                <w:webHidden/>
+              </w:rPr>
+              <w:instrText xml:space="preserve"> PAGEREF _Toc120041322 \h </w:instrText>
+            </w:r>
+            <w:r>
+              <w:rPr>
+                <w:noProof/>
+                <w:webHidden/>
+              </w:rPr>
+            </w:r>
+            <w:r>
+              <w:rPr>
+                <w:noProof/>
+                <w:webHidden/>
+              </w:rPr>
+              <w:fldChar w:fldCharType="separate"/>
+            </w:r>
+            <w:r>
+              <w:rPr>
+                <w:noProof/>
+                <w:webHidden/>
+              </w:rPr>
+              <w:t>4</w:t>
+            </w:r>
+            <w:r>
+              <w:rPr>
+                <w:noProof/>
+                <w:webHidden/>
+              </w:rPr>
+              <w:fldChar w:fldCharType="end"/>
+            </w:r>
+          </w:hyperlink>
+        </w:p>
+        <w:p>
+          <w:pPr>
+            <w:pStyle w:val="TOC3"/>
+            <w:tabs>
+              <w:tab w:val="right" w:leader="dot" w:pos="9062"/>
+            </w:tabs>
+            <w:rPr>
+              <w:rFonts w:eastAsiaTheme="minorEastAsia"/>
+              <w:noProof/>
+              <w:lang w:eastAsia="hu-HU"/>
+            </w:rPr>
+          </w:pPr>
+          <w:hyperlink w:anchor="_Toc120041323" w:history="1">
+            <w:r>
+              <w:rPr>
+                <w:rStyle w:val="Hyperlink"/>
+                <w:rFonts w:ascii="Times New Roman" w:hAnsi="Times New Roman" w:cs="Times New Roman"/>
+                <w:b/>
+                <w:bCs/>
+                <w:noProof/>
+              </w:rPr>
+              <w:t>Az OpsystemController osztály és a ProcessorController osztály</w:t>
+            </w:r>
+            <w:r>
+              <w:rPr>
+                <w:noProof/>
+                <w:webHidden/>
+              </w:rPr>
+              <w:tab/>
+            </w:r>
+            <w:r>
+              <w:rPr>
+                <w:noProof/>
+                <w:webHidden/>
+              </w:rPr>
+              <w:fldChar w:fldCharType="begin"/>
+            </w:r>
+            <w:r>
+              <w:rPr>
+                <w:noProof/>
+                <w:webHidden/>
+              </w:rPr>
+              <w:instrText xml:space="preserve"> PAGEREF _Toc120041323 \h </w:instrText>
+            </w:r>
+            <w:r>
+              <w:rPr>
+                <w:noProof/>
+                <w:webHidden/>
+              </w:rPr>
+            </w:r>
+            <w:r>
+              <w:rPr>
+                <w:noProof/>
+                <w:webHidden/>
+              </w:rPr>
+              <w:fldChar w:fldCharType="separate"/>
+            </w:r>
+            <w:r>
+              <w:rPr>
+                <w:noProof/>
+                <w:webHidden/>
+              </w:rPr>
+              <w:t>4</w:t>
+            </w:r>
+            <w:r>
+              <w:rPr>
+                <w:noProof/>
+                <w:webHidden/>
+              </w:rPr>
+              <w:fldChar w:fldCharType="end"/>
+            </w:r>
+          </w:hyperlink>
+        </w:p>
+        <w:p>
+          <w:pPr>
+            <w:pStyle w:val="TOC2"/>
+            <w:tabs>
+              <w:tab w:val="right" w:leader="dot" w:pos="9062"/>
+            </w:tabs>
+            <w:rPr>
+              <w:rFonts w:eastAsiaTheme="minorEastAsia"/>
+              <w:noProof/>
+              <w:lang w:eastAsia="hu-HU"/>
+            </w:rPr>
+          </w:pPr>
+          <w:hyperlink w:anchor="_Toc120041324" w:history="1">
+            <w:r>
+              <w:rPr>
+                <w:rStyle w:val="Hyperlink"/>
+                <w:rFonts w:ascii="Times New Roman" w:hAnsi="Times New Roman" w:cs="Times New Roman"/>
+                <w:b/>
+                <w:bCs/>
+                <w:noProof/>
+              </w:rPr>
+              <w:t>A modellek</w:t>
+            </w:r>
+            <w:r>
+              <w:rPr>
+                <w:noProof/>
+                <w:webHidden/>
+              </w:rPr>
+              <w:tab/>
+            </w:r>
+            <w:r>
+              <w:rPr>
+                <w:noProof/>
+                <w:webHidden/>
+              </w:rPr>
+              <w:fldChar w:fldCharType="begin"/>
+            </w:r>
+            <w:r>
+              <w:rPr>
+                <w:noProof/>
+                <w:webHidden/>
+              </w:rPr>
+              <w:instrText xml:space="preserve"> PAGEREF _Toc120041324 \h </w:instrText>
+            </w:r>
+            <w:r>
+              <w:rPr>
+                <w:noProof/>
+                <w:webHidden/>
+              </w:rPr>
+            </w:r>
+            <w:r>
+              <w:rPr>
+                <w:noProof/>
+                <w:webHidden/>
+              </w:rPr>
+              <w:fldChar w:fldCharType="separate"/>
+            </w:r>
+            <w:r>
+              <w:rPr>
+                <w:noProof/>
+                <w:webHidden/>
+              </w:rPr>
+              <w:t>5</w:t>
+            </w:r>
+            <w:r>
+              <w:rPr>
+                <w:noProof/>
+                <w:webHidden/>
+              </w:rPr>
+              <w:fldChar w:fldCharType="end"/>
+            </w:r>
+          </w:hyperlink>
+        </w:p>
+        <w:p>
+          <w:pPr>
+            <w:pStyle w:val="TOC3"/>
+            <w:tabs>
+              <w:tab w:val="right" w:leader="dot" w:pos="9062"/>
+            </w:tabs>
+            <w:rPr>
+              <w:rFonts w:eastAsiaTheme="minorEastAsia"/>
+              <w:noProof/>
+              <w:lang w:eastAsia="hu-HU"/>
+            </w:rPr>
+          </w:pPr>
+          <w:hyperlink w:anchor="_Toc120041325" w:history="1">
+            <w:r>
+              <w:rPr>
+                <w:rStyle w:val="Hyperlink"/>
+                <w:rFonts w:ascii="Times New Roman" w:hAnsi="Times New Roman" w:cs="Times New Roman"/>
+                <w:b/>
+                <w:bCs/>
+                <w:noProof/>
+              </w:rPr>
+              <w:t>A Model osztály</w:t>
+            </w:r>
+            <w:r>
+              <w:rPr>
+                <w:noProof/>
+                <w:webHidden/>
+              </w:rPr>
+              <w:tab/>
+            </w:r>
+            <w:r>
+              <w:rPr>
+                <w:noProof/>
+                <w:webHidden/>
+              </w:rPr>
+              <w:fldChar w:fldCharType="begin"/>
+            </w:r>
+            <w:r>
+              <w:rPr>
+                <w:noProof/>
+                <w:webHidden/>
+              </w:rPr>
+              <w:instrText xml:space="preserve"> PAGEREF _Toc120041325 \h </w:instrText>
+            </w:r>
+            <w:r>
+              <w:rPr>
+                <w:noProof/>
+                <w:webHidden/>
+              </w:rPr>
+            </w:r>
+            <w:r>
+              <w:rPr>
+                <w:noProof/>
+                <w:webHidden/>
+              </w:rPr>
+              <w:fldChar w:fldCharType="separate"/>
+            </w:r>
+            <w:r>
+              <w:rPr>
+                <w:noProof/>
+                <w:webHidden/>
+              </w:rPr>
+              <w:t>5</w:t>
+            </w:r>
+            <w:r>
+              <w:rPr>
+                <w:noProof/>
+                <w:webHidden/>
+              </w:rPr>
+              <w:fldChar w:fldCharType="end"/>
+            </w:r>
+          </w:hyperlink>
+        </w:p>
+        <w:p>
+          <w:pPr>
+            <w:pStyle w:val="TOC3"/>
+            <w:tabs>
+              <w:tab w:val="right" w:leader="dot" w:pos="9062"/>
+            </w:tabs>
+            <w:rPr>
+              <w:rFonts w:eastAsiaTheme="minorEastAsia"/>
+              <w:noProof/>
+              <w:lang w:eastAsia="hu-HU"/>
+            </w:rPr>
+          </w:pPr>
+          <w:hyperlink w:anchor="_Toc120041326" w:history="1">
+            <w:r>
+              <w:rPr>
+                <w:rStyle w:val="Hyperlink"/>
+                <w:rFonts w:ascii="Times New Roman" w:hAnsi="Times New Roman" w:cs="Times New Roman"/>
+                <w:b/>
+                <w:bCs/>
+                <w:noProof/>
+              </w:rPr>
+              <w:t>A Notebook, az Opsystem, a Processor és a User osztályok</w:t>
+            </w:r>
+            <w:r>
+              <w:rPr>
+                <w:noProof/>
+                <w:webHidden/>
+              </w:rPr>
+              <w:tab/>
+            </w:r>
+            <w:r>
+              <w:rPr>
+                <w:noProof/>
+                <w:webHidden/>
+              </w:rPr>
+              <w:fldChar w:fldCharType="begin"/>
+            </w:r>
+            <w:r>
+              <w:rPr>
+                <w:noProof/>
+                <w:webHidden/>
+              </w:rPr>
+              <w:instrText xml:space="preserve"> PAGEREF _Toc120041326 \h </w:instrText>
+            </w:r>
+            <w:r>
+              <w:rPr>
+                <w:noProof/>
+                <w:webHidden/>
+              </w:rPr>
+            </w:r>
+            <w:r>
+              <w:rPr>
+                <w:noProof/>
+                <w:webHidden/>
+              </w:rPr>
+              <w:fldChar w:fldCharType="separate"/>
+            </w:r>
+            <w:r>
+              <w:rPr>
+                <w:noProof/>
+                <w:webHidden/>
+              </w:rPr>
+              <w:t>5</w:t>
+            </w:r>
+            <w:r>
+              <w:rPr>
+                <w:noProof/>
+                <w:webHidden/>
+              </w:rPr>
+              <w:fldChar w:fldCharType="end"/>
+            </w:r>
+          </w:hyperlink>
+        </w:p>
+        <w:p>
+          <w:pPr>
+            <w:pStyle w:val="TOC2"/>
+            <w:tabs>
+              <w:tab w:val="right" w:leader="dot" w:pos="9062"/>
+            </w:tabs>
+            <w:rPr>
+              <w:rFonts w:eastAsiaTheme="minorEastAsia"/>
+              <w:noProof/>
+              <w:lang w:eastAsia="hu-HU"/>
+            </w:rPr>
+          </w:pPr>
+          <w:hyperlink w:anchor="_Toc120041327" w:history="1">
+            <w:r>
+              <w:rPr>
+                <w:rStyle w:val="Hyperlink"/>
+                <w:rFonts w:ascii="Times New Roman" w:hAnsi="Times New Roman" w:cs="Times New Roman"/>
+                <w:b/>
+                <w:bCs/>
+                <w:noProof/>
+              </w:rPr>
               <w:t>A resources mappa tartalma</w:t>
             </w:r>
             <w:r>
@@ -638,7 +1447,7 @@
                 <w:noProof/>
                 <w:webHidden/>
               </w:rPr>
-              <w:instrText xml:space="preserve"> PAGEREF _Toc119767738 \h </w:instrText>
+              <w:instrText xml:space="preserve"> PAGEREF _Toc120041327 \h </w:instrText>
             </w:r>
             <w:r>
               <w:rPr>
@@ -658,7 +1467,7 @@
                 <w:noProof/>
                 <w:webHidden/>
               </w:rPr>
-              <w:t>3</w:t>
+              <w:t>5</w:t>
             </w:r>
             <w:r>
               <w:rPr>
@@ -681,7 +1490,7 @@
               <w:lang w:eastAsia="hu-HU"/>
             </w:rPr>
           </w:pPr>
-          <w:hyperlink w:anchor="_Toc119767739" w:history="1">
+          <w:hyperlink w:anchor="_Toc120041328" w:history="1">
             <w:r>
               <w:rPr>
                 <w:rStyle w:val="Hyperlink"/>
@@ -711,7 +1520,7 @@
                 <w:noProof/>
                 <w:webHidden/>
               </w:rPr>
-              <w:instrText xml:space="preserve"> PAGEREF _Toc119767739 \h </w:instrText>
+              <w:instrText xml:space="preserve"> PAGEREF _Toc120041328 \h </w:instrText>
             </w:r>
             <w:r>
               <w:rPr>
@@ -731,7 +1540,7 @@
                 <w:noProof/>
                 <w:webHidden/>
               </w:rPr>
-              <w:t>3</w:t>
+              <w:t>5</w:t>
             </w:r>
             <w:r>
               <w:rPr>
@@ -754,7 +1563,7 @@
               <w:lang w:eastAsia="hu-HU"/>
             </w:rPr>
           </w:pPr>
-          <w:hyperlink w:anchor="_Toc119767740" w:history="1">
+          <w:hyperlink w:anchor="_Toc120041329" w:history="1">
             <w:r>
               <w:rPr>
                 <w:rStyle w:val="Hyperlink"/>
@@ -784,7 +1593,7 @@
                 <w:noProof/>
                 <w:webHidden/>
               </w:rPr>
-              <w:instrText xml:space="preserve"> PAGEREF _Toc119767740 \h </w:instrText>
+              <w:instrText xml:space="preserve"> PAGEREF _Toc120041329 \h </w:instrText>
             </w:r>
             <w:r>
               <w:rPr>
@@ -804,7 +1613,7 @@
                 <w:noProof/>
                 <w:webHidden/>
               </w:rPr>
-              <w:t>4</w:t>
+              <w:t>6</w:t>
             </w:r>
             <w:r>
               <w:rPr>
@@ -863,7 +1672,7 @@
           <w:u w:val="single"/>
         </w:rPr>
       </w:pPr>
-      <w:bookmarkStart w:id="0" w:name="_Toc119767734"/>
+      <w:bookmarkStart w:id="0" w:name="_Toc120041312"/>
       <w:r>
         <w:rPr>
           <w:rFonts w:ascii="Times New Roman" w:hAnsi="Times New Roman" w:cs="Times New Roman"/>
@@ -892,15 +1701,7 @@
           <w:sz w:val="24"/>
           <w:szCs w:val="24"/>
         </w:rPr>
-        <w:t>Készítsen egy weboldalt egy fiktív cég részére,</w:t>
-      </w:r>
-      <w:r>
-        <w:rPr>
-          <w:rFonts w:ascii="Times New Roman" w:hAnsi="Times New Roman" w:cs="Times New Roman"/>
-          <w:sz w:val="24"/>
-          <w:szCs w:val="24"/>
-        </w:rPr>
-        <w:t xml:space="preserve"> az Adatbázisok mappában található valamely adatbázis felhasználásával, két fős csoportban.</w:t>
+        <w:t>Készítsen egy weboldalt egy fiktív cég részére, az Adatbázisok mappában található valamely adatbázis felhasználásával, két fős csoportban.</w:t>
       </w:r>
     </w:p>
     <w:p>
@@ -915,7 +1716,7 @@
           <w:u w:val="single"/>
         </w:rPr>
       </w:pPr>
-      <w:bookmarkStart w:id="1" w:name="_Toc119767735"/>
+      <w:bookmarkStart w:id="1" w:name="_Toc120041313"/>
       <w:r>
         <w:rPr>
           <w:rFonts w:ascii="Times New Roman" w:hAnsi="Times New Roman" w:cs="Times New Roman"/>
@@ -1029,6 +1830,7 @@
     </w:p>
     <w:p>
       <w:pPr>
+        <w:spacing w:after="360"/>
         <w:rPr>
           <w:rFonts w:ascii="Times New Roman" w:hAnsi="Times New Roman" w:cs="Times New Roman"/>
           <w:sz w:val="24"/>
@@ -1067,7 +1869,7 @@
           <w:u w:val="single"/>
         </w:rPr>
       </w:pPr>
-      <w:bookmarkStart w:id="2" w:name="_Toc119767736"/>
+      <w:bookmarkStart w:id="2" w:name="_Toc120041314"/>
       <w:r>
         <w:rPr>
           <w:rFonts w:ascii="Times New Roman" w:hAnsi="Times New Roman" w:cs="Times New Roman"/>
@@ -1082,6 +1884,7 @@
     </w:p>
     <w:p>
       <w:pPr>
+        <w:spacing w:after="360"/>
         <w:rPr>
           <w:rFonts w:ascii="Times New Roman" w:hAnsi="Times New Roman" w:cs="Times New Roman"/>
           <w:sz w:val="24"/>
@@ -1100,7 +1903,7 @@
     <w:p>
       <w:pPr>
         <w:pStyle w:val="Heading2"/>
-        <w:spacing w:before="240"/>
+        <w:spacing w:before="360"/>
         <w:rPr>
           <w:rFonts w:ascii="Times New Roman" w:hAnsi="Times New Roman" w:cs="Times New Roman"/>
           <w:b/>
@@ -1111,7 +1914,7 @@
           <w:u w:val="single"/>
         </w:rPr>
       </w:pPr>
-      <w:bookmarkStart w:id="3" w:name="_Toc119767737"/>
+      <w:bookmarkStart w:id="3" w:name="_Toc120041315"/>
       <w:r>
         <w:rPr>
           <w:rFonts w:ascii="Times New Roman" w:hAnsi="Times New Roman" w:cs="Times New Roman"/>
@@ -1162,6 +1965,7 @@
     </w:p>
     <w:p>
       <w:pPr>
+        <w:spacing w:after="360"/>
         <w:rPr>
           <w:rFonts w:ascii="Times New Roman" w:hAnsi="Times New Roman" w:cs="Times New Roman"/>
           <w:sz w:val="24"/>
@@ -1188,7 +1992,7 @@
     <w:p>
       <w:pPr>
         <w:pStyle w:val="Heading2"/>
-        <w:spacing w:before="240"/>
+        <w:spacing w:before="360"/>
         <w:rPr>
           <w:rFonts w:ascii="Times New Roman" w:hAnsi="Times New Roman" w:cs="Times New Roman"/>
           <w:b/>
@@ -1199,7 +2003,7 @@
           <w:u w:val="single"/>
         </w:rPr>
       </w:pPr>
-      <w:bookmarkStart w:id="4" w:name="_Toc119767738"/>
+      <w:bookmarkStart w:id="4" w:name="_Toc120041316"/>
       <w:r>
         <w:rPr>
           <w:rFonts w:ascii="Times New Roman" w:hAnsi="Times New Roman" w:cs="Times New Roman"/>
@@ -1210,9 +2014,576 @@
           <w:szCs w:val="28"/>
           <w:u w:val="single"/>
         </w:rPr>
+        <w:t>A vezérlők</w:t>
+      </w:r>
+      <w:bookmarkEnd w:id="4"/>
+    </w:p>
+    <w:p>
+      <w:pPr>
+        <w:pStyle w:val="Heading3"/>
+        <w:spacing w:before="240"/>
+        <w:rPr>
+          <w:rFonts w:ascii="Times New Roman" w:hAnsi="Times New Roman" w:cs="Times New Roman"/>
+          <w:b/>
+          <w:bCs/>
+          <w:color w:val="auto"/>
+        </w:rPr>
+      </w:pPr>
+      <w:bookmarkStart w:id="5" w:name="_Toc120041317"/>
+      <w:r>
+        <w:rPr>
+          <w:rFonts w:ascii="Times New Roman" w:hAnsi="Times New Roman" w:cs="Times New Roman"/>
+          <w:b/>
+          <w:bCs/>
+          <w:color w:val="auto"/>
+        </w:rPr>
+        <w:t>A Controller osztály</w:t>
+      </w:r>
+      <w:bookmarkEnd w:id="5"/>
+    </w:p>
+    <w:p>
+      <w:r>
+        <w:t>Ebből az osztályból származik az összes vezérlő osztály, absztrakt osztályként nem kerül példányosításra.</w:t>
+      </w:r>
+    </w:p>
+    <w:p>
+      <w:r>
+        <w:t>Az alábbi függvények definiálása itt történik:</w:t>
+      </w:r>
+    </w:p>
+    <w:p>
+      <w:pPr>
+        <w:pStyle w:val="ListParagraph"/>
+        <w:numPr>
+          <w:ilvl w:val="0"/>
+          <w:numId w:val="2"/>
+        </w:numPr>
+      </w:pPr>
+      <w:r>
+        <w:t xml:space="preserve">a </w:t>
+      </w:r>
+      <w:r>
+        <w:t>konstruktor</w:t>
+      </w:r>
+    </w:p>
+    <w:p>
+      <w:pPr>
+        <w:pStyle w:val="ListParagraph"/>
+        <w:numPr>
+          <w:ilvl w:val="0"/>
+          <w:numId w:val="2"/>
+        </w:numPr>
+      </w:pPr>
+      <w:r>
+        <w:t>validate(array $rules)</w:t>
+      </w:r>
+      <w:r>
+        <w:t>: az input-ként beérkező adatok ellenőrzését szolgálja</w:t>
+      </w:r>
+    </w:p>
+    <w:p>
+      <w:pPr>
+        <w:pStyle w:val="ListParagraph"/>
+        <w:numPr>
+          <w:ilvl w:val="0"/>
+          <w:numId w:val="2"/>
+        </w:numPr>
+        <w:spacing w:after="360"/>
+        <w:ind w:left="714" w:hanging="357"/>
+      </w:pPr>
+      <w:r>
+        <w:t>view(string $view, array $variables = [])</w:t>
+      </w:r>
+      <w:r>
+        <w:t>: a nézeti oldal meghívásáért felelős, az oldalnak átadandó adattömbbel összefűzve</w:t>
+      </w:r>
+    </w:p>
+    <w:p>
+      <w:r>
+        <w:br w:type="page"/>
+      </w:r>
+    </w:p>
+    <w:p>
+      <w:pPr>
+        <w:pStyle w:val="Heading3"/>
+        <w:spacing w:before="240"/>
+        <w:rPr>
+          <w:rFonts w:ascii="Times New Roman" w:hAnsi="Times New Roman" w:cs="Times New Roman"/>
+          <w:b/>
+          <w:bCs/>
+          <w:color w:val="auto"/>
+        </w:rPr>
+      </w:pPr>
+      <w:bookmarkStart w:id="6" w:name="_Toc120041318"/>
+      <w:r>
+        <w:rPr>
+          <w:rFonts w:ascii="Times New Roman" w:hAnsi="Times New Roman" w:cs="Times New Roman"/>
+          <w:b/>
+          <w:bCs/>
+          <w:color w:val="auto"/>
+        </w:rPr>
+        <w:lastRenderedPageBreak/>
+        <w:t xml:space="preserve">Az </w:t>
+      </w:r>
+      <w:r>
+        <w:rPr>
+          <w:rFonts w:ascii="Times New Roman" w:hAnsi="Times New Roman" w:cs="Times New Roman"/>
+          <w:b/>
+          <w:bCs/>
+          <w:color w:val="auto"/>
+        </w:rPr>
+        <w:t>AuthenticateController</w:t>
+      </w:r>
+      <w:r>
+        <w:rPr>
+          <w:rFonts w:ascii="Times New Roman" w:hAnsi="Times New Roman" w:cs="Times New Roman"/>
+          <w:b/>
+          <w:bCs/>
+          <w:color w:val="auto"/>
+        </w:rPr>
+        <w:t xml:space="preserve"> osztály</w:t>
+      </w:r>
+      <w:bookmarkEnd w:id="6"/>
+    </w:p>
+    <w:p>
+      <w:r>
+        <w:t>A felhasználó be- és kiléptetéséért felelős osztály.</w:t>
+      </w:r>
+    </w:p>
+    <w:p>
+      <w:r>
+        <w:t>Az alábbi metódusok kerültek megvalósításra:</w:t>
+      </w:r>
+    </w:p>
+    <w:p>
+      <w:pPr>
+        <w:pStyle w:val="ListParagraph"/>
+        <w:numPr>
+          <w:ilvl w:val="0"/>
+          <w:numId w:val="2"/>
+        </w:numPr>
+      </w:pPr>
+      <w:r>
+        <w:t>login()</w:t>
+      </w:r>
+      <w:r>
+        <w:t>: a belépést biztosítja, beállítja a felhasználóhoz tartozó session-t</w:t>
+      </w:r>
+    </w:p>
+    <w:p>
+      <w:pPr>
+        <w:pStyle w:val="ListParagraph"/>
+        <w:numPr>
+          <w:ilvl w:val="0"/>
+          <w:numId w:val="2"/>
+        </w:numPr>
+        <w:spacing w:after="360"/>
+        <w:ind w:left="714" w:hanging="357"/>
+      </w:pPr>
+      <w:r>
+        <w:t>logout()</w:t>
+      </w:r>
+      <w:r>
+        <w:t>: a kilépésért, a session lezárásáért felel</w:t>
+      </w:r>
+    </w:p>
+    <w:p>
+      <w:pPr>
+        <w:pStyle w:val="Heading3"/>
+        <w:spacing w:before="240"/>
+        <w:rPr>
+          <w:rFonts w:ascii="Times New Roman" w:hAnsi="Times New Roman" w:cs="Times New Roman"/>
+          <w:b/>
+          <w:bCs/>
+          <w:color w:val="auto"/>
+        </w:rPr>
+      </w:pPr>
+      <w:bookmarkStart w:id="7" w:name="_Toc120041319"/>
+      <w:r>
+        <w:rPr>
+          <w:rFonts w:ascii="Times New Roman" w:hAnsi="Times New Roman" w:cs="Times New Roman"/>
+          <w:b/>
+          <w:bCs/>
+          <w:color w:val="auto"/>
+        </w:rPr>
         <w:t xml:space="preserve">A </w:t>
       </w:r>
       <w:r>
+        <w:rPr>
+          <w:rFonts w:ascii="Times New Roman" w:hAnsi="Times New Roman" w:cs="Times New Roman"/>
+          <w:b/>
+          <w:bCs/>
+          <w:color w:val="auto"/>
+        </w:rPr>
+        <w:t>RegisterController</w:t>
+      </w:r>
+      <w:r>
+        <w:rPr>
+          <w:rFonts w:ascii="Times New Roman" w:hAnsi="Times New Roman" w:cs="Times New Roman"/>
+          <w:b/>
+          <w:bCs/>
+          <w:color w:val="auto"/>
+        </w:rPr>
+        <w:t xml:space="preserve"> osztály</w:t>
+      </w:r>
+      <w:bookmarkEnd w:id="7"/>
+    </w:p>
+    <w:p>
+      <w:pPr>
+        <w:spacing w:after="360"/>
+      </w:pPr>
+      <w:r>
+        <w:t>A felhasználó regisztrálását biztosítja a register() metódussal.</w:t>
+      </w:r>
+    </w:p>
+    <w:p>
+      <w:pPr>
+        <w:pStyle w:val="Heading3"/>
+        <w:spacing w:before="240"/>
+        <w:rPr>
+          <w:rFonts w:ascii="Times New Roman" w:hAnsi="Times New Roman" w:cs="Times New Roman"/>
+          <w:b/>
+          <w:bCs/>
+          <w:color w:val="auto"/>
+        </w:rPr>
+      </w:pPr>
+      <w:bookmarkStart w:id="8" w:name="_Toc120041320"/>
+      <w:r>
+        <w:rPr>
+          <w:rFonts w:ascii="Times New Roman" w:hAnsi="Times New Roman" w:cs="Times New Roman"/>
+          <w:b/>
+          <w:bCs/>
+          <w:color w:val="auto"/>
+        </w:rPr>
+        <w:t xml:space="preserve">A </w:t>
+      </w:r>
+      <w:r>
+        <w:rPr>
+          <w:rFonts w:ascii="Times New Roman" w:hAnsi="Times New Roman" w:cs="Times New Roman"/>
+          <w:b/>
+          <w:bCs/>
+          <w:color w:val="auto"/>
+        </w:rPr>
+        <w:t>HomeController</w:t>
+      </w:r>
+      <w:r>
+        <w:rPr>
+          <w:rFonts w:ascii="Times New Roman" w:hAnsi="Times New Roman" w:cs="Times New Roman"/>
+          <w:b/>
+          <w:bCs/>
+          <w:color w:val="auto"/>
+        </w:rPr>
+        <w:t xml:space="preserve"> osztály</w:t>
+      </w:r>
+      <w:bookmarkEnd w:id="8"/>
+    </w:p>
+    <w:p>
+      <w:pPr>
+        <w:spacing w:after="360"/>
+      </w:pPr>
+      <w:r>
+        <w:t>A kezdő oldal betöltése a feladata.</w:t>
+      </w:r>
+    </w:p>
+    <w:p>
+      <w:pPr>
+        <w:pStyle w:val="Heading3"/>
+        <w:spacing w:before="240"/>
+        <w:rPr>
+          <w:rFonts w:ascii="Times New Roman" w:hAnsi="Times New Roman" w:cs="Times New Roman"/>
+          <w:b/>
+          <w:bCs/>
+          <w:color w:val="auto"/>
+        </w:rPr>
+      </w:pPr>
+      <w:bookmarkStart w:id="9" w:name="_Toc120041321"/>
+      <w:r>
+        <w:rPr>
+          <w:rFonts w:ascii="Times New Roman" w:hAnsi="Times New Roman" w:cs="Times New Roman"/>
+          <w:b/>
+          <w:bCs/>
+          <w:color w:val="auto"/>
+        </w:rPr>
+        <w:t xml:space="preserve">Az </w:t>
+      </w:r>
+      <w:r>
+        <w:rPr>
+          <w:rFonts w:ascii="Times New Roman" w:hAnsi="Times New Roman" w:cs="Times New Roman"/>
+          <w:b/>
+          <w:bCs/>
+          <w:color w:val="auto"/>
+        </w:rPr>
+        <w:t>MNBController</w:t>
+      </w:r>
+      <w:r>
+        <w:rPr>
+          <w:rFonts w:ascii="Times New Roman" w:hAnsi="Times New Roman" w:cs="Times New Roman"/>
+          <w:b/>
+          <w:bCs/>
+          <w:color w:val="auto"/>
+        </w:rPr>
+        <w:t xml:space="preserve"> osztály</w:t>
+      </w:r>
+      <w:bookmarkEnd w:id="9"/>
+    </w:p>
+    <w:p>
+      <w:r>
+        <w:t>A Magyar Nemzeti Bank SOAP szerverétől lekérdezhető adatokat gyűjti fel.</w:t>
+      </w:r>
+    </w:p>
+    <w:p>
+      <w:r>
+        <w:t xml:space="preserve">A </w:t>
+      </w:r>
+      <w:r>
+        <w:t>GetExchangeRates()</w:t>
+      </w:r>
+      <w:r>
+        <w:t xml:space="preserve"> metódus a felhasználó által megadott két deviza közti átváltási értékeket gyűjti össze és adja át a nézeti felületnek. Ellenőrzi egyrészt, hogy a felhasználó megfelelő </w:t>
+      </w:r>
+      <w:r>
+        <w:t>formátumban, létező devizát ad-e meg, valamint, hogy az adott napon arról a devizáról van-e adat.</w:t>
+      </w:r>
+    </w:p>
+    <w:p>
+      <w:pPr>
+        <w:spacing w:after="360"/>
+      </w:pPr>
+      <w:r>
+        <w:t>Ha minden rendben, összegyűjti az adatokat, elvégzi a szükséges átváltásokat és átadja a nézeti felületnek.</w:t>
+      </w:r>
+    </w:p>
+    <w:p>
+      <w:pPr>
+        <w:pStyle w:val="Heading3"/>
+        <w:spacing w:before="240"/>
+        <w:rPr>
+          <w:rFonts w:ascii="Times New Roman" w:hAnsi="Times New Roman" w:cs="Times New Roman"/>
+          <w:b/>
+          <w:bCs/>
+          <w:color w:val="auto"/>
+        </w:rPr>
+      </w:pPr>
+      <w:bookmarkStart w:id="10" w:name="_Toc120041322"/>
+      <w:r>
+        <w:rPr>
+          <w:rFonts w:ascii="Times New Roman" w:hAnsi="Times New Roman" w:cs="Times New Roman"/>
+          <w:b/>
+          <w:bCs/>
+          <w:color w:val="auto"/>
+        </w:rPr>
+        <w:t xml:space="preserve">A </w:t>
+      </w:r>
+      <w:r>
+        <w:rPr>
+          <w:rFonts w:ascii="Times New Roman" w:hAnsi="Times New Roman" w:cs="Times New Roman"/>
+          <w:b/>
+          <w:bCs/>
+          <w:color w:val="auto"/>
+        </w:rPr>
+        <w:t>NotebookController</w:t>
+      </w:r>
+      <w:r>
+        <w:rPr>
+          <w:rFonts w:ascii="Times New Roman" w:hAnsi="Times New Roman" w:cs="Times New Roman"/>
+          <w:b/>
+          <w:bCs/>
+          <w:color w:val="auto"/>
+        </w:rPr>
+        <w:t xml:space="preserve"> osztály</w:t>
+      </w:r>
+      <w:bookmarkEnd w:id="10"/>
+    </w:p>
+    <w:p>
+      <w:r>
+        <w:t>A notebooks adatbázis notebooks táblájából gyűjti össze az eszközök adatait és adja át a nézeti felületnek.</w:t>
+      </w:r>
+    </w:p>
+    <w:p>
+      <w:r>
+        <w:t>Az alábbi metódusok hajthatók végre:</w:t>
+      </w:r>
+    </w:p>
+    <w:p>
+      <w:pPr>
+        <w:pStyle w:val="ListParagraph"/>
+        <w:numPr>
+          <w:ilvl w:val="0"/>
+          <w:numId w:val="2"/>
+        </w:numPr>
+      </w:pPr>
+      <w:r>
+        <w:t>create()</w:t>
+      </w:r>
+      <w:r>
+        <w:t>: egy új eszköz létrehozását teszi lehetővé</w:t>
+      </w:r>
+    </w:p>
+    <w:p>
+      <w:pPr>
+        <w:pStyle w:val="ListParagraph"/>
+        <w:numPr>
+          <w:ilvl w:val="0"/>
+          <w:numId w:val="2"/>
+        </w:numPr>
+      </w:pPr>
+      <w:r>
+        <w:t>store()</w:t>
+      </w:r>
+      <w:r>
+        <w:t>: az újonnan létrehozott eszköz adatainak mentését végzi</w:t>
+      </w:r>
+    </w:p>
+    <w:p>
+      <w:pPr>
+        <w:pStyle w:val="ListParagraph"/>
+        <w:numPr>
+          <w:ilvl w:val="0"/>
+          <w:numId w:val="2"/>
+        </w:numPr>
+      </w:pPr>
+      <w:r>
+        <w:t>show(int $id)</w:t>
+      </w:r>
+      <w:r>
+        <w:t>: a kiválasztott eszközről gyűjti össze az összes adatot</w:t>
+      </w:r>
+    </w:p>
+    <w:p>
+      <w:pPr>
+        <w:pStyle w:val="ListParagraph"/>
+        <w:numPr>
+          <w:ilvl w:val="0"/>
+          <w:numId w:val="2"/>
+        </w:numPr>
+      </w:pPr>
+      <w:r>
+        <w:t>edit(int $id)</w:t>
+      </w:r>
+      <w:r>
+        <w:t>: a kiválasztott eszköz adatait módosíthatjuk vele</w:t>
+      </w:r>
+    </w:p>
+    <w:p>
+      <w:pPr>
+        <w:pStyle w:val="ListParagraph"/>
+        <w:numPr>
+          <w:ilvl w:val="0"/>
+          <w:numId w:val="2"/>
+        </w:numPr>
+      </w:pPr>
+      <w:r>
+        <w:t>update(int $id)</w:t>
+      </w:r>
+      <w:r>
+        <w:t>: a módosított adatok mentését végzi</w:t>
+      </w:r>
+    </w:p>
+    <w:p>
+      <w:pPr>
+        <w:pStyle w:val="ListParagraph"/>
+        <w:numPr>
+          <w:ilvl w:val="0"/>
+          <w:numId w:val="2"/>
+        </w:numPr>
+        <w:spacing w:after="360"/>
+        <w:ind w:left="714" w:hanging="357"/>
+      </w:pPr>
+      <w:r>
+        <w:t>delete(int $id)</w:t>
+      </w:r>
+      <w:r>
+        <w:t>: a kiválasztott eszköz törléséért felel</w:t>
+      </w:r>
+    </w:p>
+    <w:p>
+      <w:pPr>
+        <w:pStyle w:val="Heading3"/>
+        <w:spacing w:before="240"/>
+        <w:rPr>
+          <w:rFonts w:ascii="Times New Roman" w:hAnsi="Times New Roman" w:cs="Times New Roman"/>
+          <w:b/>
+          <w:bCs/>
+          <w:color w:val="auto"/>
+        </w:rPr>
+      </w:pPr>
+      <w:bookmarkStart w:id="11" w:name="_Toc120041323"/>
+      <w:r>
+        <w:rPr>
+          <w:rFonts w:ascii="Times New Roman" w:hAnsi="Times New Roman" w:cs="Times New Roman"/>
+          <w:b/>
+          <w:bCs/>
+          <w:color w:val="auto"/>
+        </w:rPr>
+        <w:t xml:space="preserve">Az </w:t>
+      </w:r>
+      <w:r>
+        <w:rPr>
+          <w:rFonts w:ascii="Times New Roman" w:hAnsi="Times New Roman" w:cs="Times New Roman"/>
+          <w:b/>
+          <w:bCs/>
+          <w:color w:val="auto"/>
+        </w:rPr>
+        <w:t>OpsystemController</w:t>
+      </w:r>
+      <w:r>
+        <w:rPr>
+          <w:rFonts w:ascii="Times New Roman" w:hAnsi="Times New Roman" w:cs="Times New Roman"/>
+          <w:b/>
+          <w:bCs/>
+          <w:color w:val="auto"/>
+        </w:rPr>
+        <w:t xml:space="preserve"> osztály és a </w:t>
+      </w:r>
+      <w:r>
+        <w:rPr>
+          <w:rFonts w:ascii="Times New Roman" w:hAnsi="Times New Roman" w:cs="Times New Roman"/>
+          <w:b/>
+          <w:bCs/>
+          <w:color w:val="auto"/>
+        </w:rPr>
+        <w:t>ProcessorController</w:t>
+      </w:r>
+      <w:r>
+        <w:rPr>
+          <w:rFonts w:ascii="Times New Roman" w:hAnsi="Times New Roman" w:cs="Times New Roman"/>
+          <w:b/>
+          <w:bCs/>
+          <w:color w:val="auto"/>
+        </w:rPr>
+        <w:t xml:space="preserve"> osztály</w:t>
+      </w:r>
+      <w:bookmarkEnd w:id="11"/>
+    </w:p>
+    <w:p>
+      <w:pPr>
+        <w:spacing w:after="360"/>
+      </w:pPr>
+      <w:r>
+        <w:t xml:space="preserve">A NotebookController osztály felépítésével megegyező osztályok, melyek az </w:t>
+      </w:r>
+      <w:r>
+        <w:t>opsystems</w:t>
+      </w:r>
+      <w:r>
+        <w:t xml:space="preserve"> és </w:t>
+      </w:r>
+      <w:r>
+        <w:t>processors</w:t>
+      </w:r>
+      <w:r>
+        <w:t xml:space="preserve"> táblák adatainak lekérését, módosítását, vagy törlését biztosítják.</w:t>
+      </w:r>
+    </w:p>
+    <w:p>
+      <w:r>
+        <w:br w:type="page"/>
+      </w:r>
+    </w:p>
+    <w:p>
+      <w:pPr>
+        <w:pStyle w:val="Heading2"/>
+        <w:spacing w:before="360"/>
         <w:rPr>
           <w:rFonts w:ascii="Times New Roman" w:hAnsi="Times New Roman" w:cs="Times New Roman"/>
           <w:b/>
@@ -1222,8 +2593,8 @@
           <w:szCs w:val="28"/>
           <w:u w:val="single"/>
         </w:rPr>
-        <w:t>resources</w:t>
-      </w:r>
+      </w:pPr>
+      <w:bookmarkStart w:id="12" w:name="_Toc120041324"/>
       <w:r>
         <w:rPr>
           <w:rFonts w:ascii="Times New Roman" w:hAnsi="Times New Roman" w:cs="Times New Roman"/>
@@ -1234,9 +2605,429 @@
           <w:szCs w:val="28"/>
           <w:u w:val="single"/>
         </w:rPr>
-        <w:t xml:space="preserve"> mappa</w:t>
-      </w:r>
-      <w:r>
+        <w:lastRenderedPageBreak/>
+        <w:t>A modellek</w:t>
+      </w:r>
+      <w:bookmarkEnd w:id="12"/>
+    </w:p>
+    <w:p>
+      <w:pPr>
+        <w:pStyle w:val="Heading3"/>
+        <w:spacing w:before="240"/>
+        <w:rPr>
+          <w:rFonts w:ascii="Times New Roman" w:hAnsi="Times New Roman" w:cs="Times New Roman"/>
+          <w:b/>
+          <w:bCs/>
+          <w:color w:val="auto"/>
+        </w:rPr>
+      </w:pPr>
+      <w:bookmarkStart w:id="13" w:name="_Toc120041325"/>
+      <w:r>
+        <w:rPr>
+          <w:rFonts w:ascii="Times New Roman" w:hAnsi="Times New Roman" w:cs="Times New Roman"/>
+          <w:b/>
+          <w:bCs/>
+          <w:color w:val="auto"/>
+        </w:rPr>
+        <w:t xml:space="preserve">A </w:t>
+      </w:r>
+      <w:r>
+        <w:rPr>
+          <w:rFonts w:ascii="Times New Roman" w:hAnsi="Times New Roman" w:cs="Times New Roman"/>
+          <w:b/>
+          <w:bCs/>
+          <w:color w:val="auto"/>
+        </w:rPr>
+        <w:t>Model</w:t>
+      </w:r>
+      <w:r>
+        <w:rPr>
+          <w:rFonts w:ascii="Times New Roman" w:hAnsi="Times New Roman" w:cs="Times New Roman"/>
+          <w:b/>
+          <w:bCs/>
+          <w:color w:val="auto"/>
+        </w:rPr>
+        <w:t xml:space="preserve"> osztály</w:t>
+      </w:r>
+      <w:bookmarkEnd w:id="13"/>
+    </w:p>
+    <w:p>
+      <w:r>
+        <w:t xml:space="preserve">Ebből az osztályból származik az összes </w:t>
+      </w:r>
+      <w:r>
+        <w:t>model</w:t>
+      </w:r>
+      <w:r>
+        <w:t xml:space="preserve"> osztály, absztrakt osztályként nem kerül példányosításra.</w:t>
+      </w:r>
+      <w:r>
+        <w:t xml:space="preserve"> A </w:t>
+      </w:r>
+      <w:r>
+        <w:t>ModelInterface</w:t>
+      </w:r>
+      <w:r>
+        <w:t xml:space="preserve"> és a </w:t>
+      </w:r>
+      <w:r>
+        <w:t>CrudInterface</w:t>
+      </w:r>
+      <w:r>
+        <w:t xml:space="preserve"> szülő osztályokat implementálja.</w:t>
+      </w:r>
+    </w:p>
+    <w:p>
+      <w:r>
+        <w:t>Az alábbi függvények definiálása itt történik:</w:t>
+      </w:r>
+    </w:p>
+    <w:p>
+      <w:pPr>
+        <w:pStyle w:val="ListParagraph"/>
+        <w:numPr>
+          <w:ilvl w:val="0"/>
+          <w:numId w:val="2"/>
+        </w:numPr>
+      </w:pPr>
+      <w:r>
+        <w:t>a konstruktor</w:t>
+      </w:r>
+    </w:p>
+    <w:p>
+      <w:pPr>
+        <w:pStyle w:val="ListParagraph"/>
+        <w:numPr>
+          <w:ilvl w:val="0"/>
+          <w:numId w:val="2"/>
+        </w:numPr>
+      </w:pPr>
+      <w:r>
+        <w:t>query()</w:t>
+      </w:r>
+      <w:r>
+        <w:t>: az SQL lekérdezéshez összeállítandó parancs</w:t>
+      </w:r>
+    </w:p>
+    <w:p>
+      <w:pPr>
+        <w:pStyle w:val="ListParagraph"/>
+        <w:numPr>
+          <w:ilvl w:val="0"/>
+          <w:numId w:val="2"/>
+        </w:numPr>
+      </w:pPr>
+      <w:r>
+        <w:t>getId()</w:t>
+      </w:r>
+      <w:r>
+        <w:t>: a rekord ID-ját adja vissza</w:t>
+      </w:r>
+    </w:p>
+    <w:p>
+      <w:pPr>
+        <w:pStyle w:val="ListParagraph"/>
+        <w:numPr>
+          <w:ilvl w:val="0"/>
+          <w:numId w:val="2"/>
+        </w:numPr>
+      </w:pPr>
+      <w:r>
+        <w:t>raw(string $query, $fetch = 'fetchAll')</w:t>
+      </w:r>
+      <w:r>
+        <w:t>: felgyűjti az összes rekordot a query alapján</w:t>
+      </w:r>
+    </w:p>
+    <w:p>
+      <w:pPr>
+        <w:pStyle w:val="ListParagraph"/>
+        <w:numPr>
+          <w:ilvl w:val="0"/>
+          <w:numId w:val="2"/>
+        </w:numPr>
+      </w:pPr>
+      <w:r>
+        <w:t>getAll($joins = null)</w:t>
+      </w:r>
+      <w:r>
+        <w:t>: felgyűjti az összes rekordot a táblából</w:t>
+      </w:r>
+    </w:p>
+    <w:p>
+      <w:pPr>
+        <w:pStyle w:val="ListParagraph"/>
+        <w:numPr>
+          <w:ilvl w:val="0"/>
+          <w:numId w:val="2"/>
+        </w:numPr>
+      </w:pPr>
+      <w:r>
+        <w:t>find($idOrKey, $value = null)</w:t>
+      </w:r>
+      <w:r>
+        <w:t>: megkeresi az adott rekordot ID, vagy értékpáros alapján</w:t>
+      </w:r>
+    </w:p>
+    <w:p>
+      <w:pPr>
+        <w:pStyle w:val="ListParagraph"/>
+        <w:numPr>
+          <w:ilvl w:val="0"/>
+          <w:numId w:val="2"/>
+        </w:numPr>
+      </w:pPr>
+      <w:r>
+        <w:t>findOrFail($idOrKey, $value = null)</w:t>
+      </w:r>
+      <w:r>
+        <w:t xml:space="preserve">: </w:t>
+      </w:r>
+      <w:r>
+        <w:t>megkeresi az adott rekordot ID, vagy értékpáros alapján</w:t>
+      </w:r>
+      <w:r>
+        <w:t>, ha nem található 404-es hibát dob</w:t>
+      </w:r>
+    </w:p>
+    <w:p>
+      <w:pPr>
+        <w:pStyle w:val="ListParagraph"/>
+        <w:numPr>
+          <w:ilvl w:val="0"/>
+          <w:numId w:val="2"/>
+        </w:numPr>
+      </w:pPr>
+      <w:r>
+        <w:t>insert(array $data)</w:t>
+      </w:r>
+      <w:r>
+        <w:t>: új rekord betöltéséért felel</w:t>
+      </w:r>
+    </w:p>
+    <w:p>
+      <w:pPr>
+        <w:pStyle w:val="ListParagraph"/>
+        <w:numPr>
+          <w:ilvl w:val="0"/>
+          <w:numId w:val="2"/>
+        </w:numPr>
+      </w:pPr>
+      <w:r>
+        <w:t>update(int $id, array $data)</w:t>
+      </w:r>
+      <w:r>
+        <w:t>: adott rekord módosítását végzi el</w:t>
+      </w:r>
+    </w:p>
+    <w:p>
+      <w:pPr>
+        <w:pStyle w:val="ListParagraph"/>
+        <w:numPr>
+          <w:ilvl w:val="0"/>
+          <w:numId w:val="2"/>
+        </w:numPr>
+      </w:pPr>
+      <w:r>
+        <w:t>delete(int $id)</w:t>
+      </w:r>
+      <w:r>
+        <w:t>: a rekord törlése</w:t>
+      </w:r>
+    </w:p>
+    <w:p>
+      <w:pPr>
+        <w:pStyle w:val="ListParagraph"/>
+        <w:numPr>
+          <w:ilvl w:val="0"/>
+          <w:numId w:val="2"/>
+        </w:numPr>
+      </w:pPr>
+      <w:r>
+        <w:t>db()</w:t>
+      </w:r>
+      <w:r>
+        <w:t>: PDO adatbázis kapcsolatot állít fel</w:t>
+      </w:r>
+    </w:p>
+    <w:p>
+      <w:pPr>
+        <w:pStyle w:val="ListParagraph"/>
+        <w:numPr>
+          <w:ilvl w:val="0"/>
+          <w:numId w:val="2"/>
+        </w:numPr>
+        <w:spacing w:after="360"/>
+        <w:ind w:left="714" w:hanging="357"/>
+      </w:pPr>
+      <w:r>
+        <w:t>checkFillableFields(array $fields)</w:t>
+      </w:r>
+      <w:r>
+        <w:t>: feltölthető mezők ellenőrzését végzi el</w:t>
+      </w:r>
+    </w:p>
+    <w:p>
+      <w:pPr>
+        <w:pStyle w:val="Heading3"/>
+        <w:spacing w:before="240"/>
+        <w:rPr>
+          <w:rFonts w:ascii="Times New Roman" w:hAnsi="Times New Roman" w:cs="Times New Roman"/>
+          <w:b/>
+          <w:bCs/>
+          <w:color w:val="auto"/>
+        </w:rPr>
+      </w:pPr>
+      <w:bookmarkStart w:id="14" w:name="_Toc120041326"/>
+      <w:r>
+        <w:rPr>
+          <w:rFonts w:ascii="Times New Roman" w:hAnsi="Times New Roman" w:cs="Times New Roman"/>
+          <w:b/>
+          <w:bCs/>
+          <w:color w:val="auto"/>
+        </w:rPr>
+        <w:t xml:space="preserve">A </w:t>
+      </w:r>
+      <w:r>
+        <w:rPr>
+          <w:rFonts w:ascii="Times New Roman" w:hAnsi="Times New Roman" w:cs="Times New Roman"/>
+          <w:b/>
+          <w:bCs/>
+          <w:color w:val="auto"/>
+        </w:rPr>
+        <w:t>Notebook</w:t>
+      </w:r>
+      <w:r>
+        <w:rPr>
+          <w:rFonts w:ascii="Times New Roman" w:hAnsi="Times New Roman" w:cs="Times New Roman"/>
+          <w:b/>
+          <w:bCs/>
+          <w:color w:val="auto"/>
+        </w:rPr>
+        <w:t xml:space="preserve">, az </w:t>
+      </w:r>
+      <w:r>
+        <w:rPr>
+          <w:rFonts w:ascii="Times New Roman" w:hAnsi="Times New Roman" w:cs="Times New Roman"/>
+          <w:b/>
+          <w:bCs/>
+          <w:color w:val="auto"/>
+        </w:rPr>
+        <w:t>Opsystem</w:t>
+      </w:r>
+      <w:r>
+        <w:rPr>
+          <w:rFonts w:ascii="Times New Roman" w:hAnsi="Times New Roman" w:cs="Times New Roman"/>
+          <w:b/>
+          <w:bCs/>
+          <w:color w:val="auto"/>
+        </w:rPr>
+        <w:t>,</w:t>
+      </w:r>
+      <w:r>
+        <w:rPr>
+          <w:rFonts w:ascii="Times New Roman" w:hAnsi="Times New Roman" w:cs="Times New Roman"/>
+          <w:b/>
+          <w:bCs/>
+          <w:color w:val="auto"/>
+        </w:rPr>
+        <w:t xml:space="preserve"> a </w:t>
+      </w:r>
+      <w:r>
+        <w:rPr>
+          <w:rFonts w:ascii="Times New Roman" w:hAnsi="Times New Roman" w:cs="Times New Roman"/>
+          <w:b/>
+          <w:bCs/>
+          <w:color w:val="auto"/>
+        </w:rPr>
+        <w:t>Processor</w:t>
+      </w:r>
+      <w:r>
+        <w:rPr>
+          <w:rFonts w:ascii="Times New Roman" w:hAnsi="Times New Roman" w:cs="Times New Roman"/>
+          <w:b/>
+          <w:bCs/>
+          <w:color w:val="auto"/>
+        </w:rPr>
+        <w:t xml:space="preserve"> és a </w:t>
+      </w:r>
+      <w:r>
+        <w:rPr>
+          <w:rFonts w:ascii="Times New Roman" w:hAnsi="Times New Roman" w:cs="Times New Roman"/>
+          <w:b/>
+          <w:bCs/>
+          <w:color w:val="auto"/>
+        </w:rPr>
+        <w:t>User</w:t>
+      </w:r>
+      <w:r>
+        <w:rPr>
+          <w:rFonts w:ascii="Times New Roman" w:hAnsi="Times New Roman" w:cs="Times New Roman"/>
+          <w:b/>
+          <w:bCs/>
+          <w:color w:val="auto"/>
+        </w:rPr>
+        <w:t xml:space="preserve"> osztály</w:t>
+      </w:r>
+      <w:r>
+        <w:rPr>
+          <w:rFonts w:ascii="Times New Roman" w:hAnsi="Times New Roman" w:cs="Times New Roman"/>
+          <w:b/>
+          <w:bCs/>
+          <w:color w:val="auto"/>
+        </w:rPr>
+        <w:t>ok</w:t>
+      </w:r>
+      <w:bookmarkEnd w:id="14"/>
+    </w:p>
+    <w:p>
+      <w:pPr>
+        <w:spacing w:after="360"/>
+      </w:pPr>
+      <w:r>
+        <w:t>A notebooks</w:t>
+      </w:r>
+      <w:r>
+        <w:t xml:space="preserve">, a </w:t>
+      </w:r>
+      <w:r>
+        <w:t>opsystems</w:t>
+      </w:r>
+      <w:r>
+        <w:t>,</w:t>
+      </w:r>
+      <w:r>
+        <w:t xml:space="preserve"> a </w:t>
+      </w:r>
+      <w:r>
+        <w:t>processors</w:t>
+      </w:r>
+      <w:r>
+        <w:t xml:space="preserve"> és a </w:t>
+      </w:r>
+      <w:r>
+        <w:t>users</w:t>
+      </w:r>
+      <w:r>
+        <w:t xml:space="preserve"> táblázat</w:t>
+      </w:r>
+      <w:r>
+        <w:t>ok</w:t>
+      </w:r>
+      <w:r>
+        <w:t xml:space="preserve"> feltölthető mezőit állítj</w:t>
+      </w:r>
+      <w:r>
+        <w:t>ák</w:t>
+      </w:r>
+      <w:r>
+        <w:t xml:space="preserve"> össze.</w:t>
+      </w:r>
+    </w:p>
+    <w:p>
+      <w:pPr>
+        <w:pStyle w:val="Heading2"/>
+        <w:spacing w:before="360"/>
         <w:rPr>
           <w:rFonts w:ascii="Times New Roman" w:hAnsi="Times New Roman" w:cs="Times New Roman"/>
           <w:b/>
@@ -1246,12 +3037,61 @@
           <w:szCs w:val="28"/>
           <w:u w:val="single"/>
         </w:rPr>
+      </w:pPr>
+      <w:bookmarkStart w:id="15" w:name="_Toc120041327"/>
+      <w:r>
+        <w:rPr>
+          <w:rFonts w:ascii="Times New Roman" w:hAnsi="Times New Roman" w:cs="Times New Roman"/>
+          <w:b/>
+          <w:bCs/>
+          <w:color w:val="auto"/>
+          <w:sz w:val="28"/>
+          <w:szCs w:val="28"/>
+          <w:u w:val="single"/>
+        </w:rPr>
+        <w:t xml:space="preserve">A </w:t>
+      </w:r>
+      <w:r>
+        <w:rPr>
+          <w:rFonts w:ascii="Times New Roman" w:hAnsi="Times New Roman" w:cs="Times New Roman"/>
+          <w:b/>
+          <w:bCs/>
+          <w:color w:val="auto"/>
+          <w:sz w:val="28"/>
+          <w:szCs w:val="28"/>
+          <w:u w:val="single"/>
+        </w:rPr>
+        <w:t>resources</w:t>
+      </w:r>
+      <w:r>
+        <w:rPr>
+          <w:rFonts w:ascii="Times New Roman" w:hAnsi="Times New Roman" w:cs="Times New Roman"/>
+          <w:b/>
+          <w:bCs/>
+          <w:color w:val="auto"/>
+          <w:sz w:val="28"/>
+          <w:szCs w:val="28"/>
+          <w:u w:val="single"/>
+        </w:rPr>
+        <w:t xml:space="preserve"> mappa</w:t>
+      </w:r>
+      <w:r>
+        <w:rPr>
+          <w:rFonts w:ascii="Times New Roman" w:hAnsi="Times New Roman" w:cs="Times New Roman"/>
+          <w:b/>
+          <w:bCs/>
+          <w:color w:val="auto"/>
+          <w:sz w:val="28"/>
+          <w:szCs w:val="28"/>
+          <w:u w:val="single"/>
+        </w:rPr>
         <w:t xml:space="preserve"> tartalma</w:t>
       </w:r>
-      <w:bookmarkEnd w:id="4"/>
-    </w:p>
-    <w:p>
-      <w:pPr>
+      <w:bookmarkEnd w:id="15"/>
+    </w:p>
+    <w:p>
+      <w:pPr>
+        <w:spacing w:after="360"/>
         <w:rPr>
           <w:rFonts w:ascii="Times New Roman" w:hAnsi="Times New Roman" w:cs="Times New Roman"/>
           <w:sz w:val="24"/>
@@ -1266,32 +3106,6 @@
         </w:rPr>
         <w:t>Ebben a mappában kapott helyet a a weboldal összes nézete kezdve a kezdőoldaltól, az adatbázist lekérő és megjelenítő oldalakon át az MNB adatait lekérő és bemutandó oldalig, valamint a regisztrációs és belépési felület is.</w:t>
       </w:r>
-    </w:p>
-    <w:p>
-      <w:pPr>
-        <w:rPr>
-          <w:rFonts w:ascii="Times New Roman" w:hAnsi="Times New Roman" w:cs="Times New Roman"/>
-          <w:sz w:val="24"/>
-          <w:szCs w:val="24"/>
-        </w:rPr>
-      </w:pPr>
-      <w:r>
-        <w:rPr>
-          <w:rFonts w:ascii="Times New Roman" w:hAnsi="Times New Roman" w:cs="Times New Roman"/>
-          <w:sz w:val="24"/>
-          <w:szCs w:val="24"/>
-        </w:rPr>
-        <w:t>,</w:t>
-      </w:r>
-    </w:p>
-    <w:p>
-      <w:pPr>
-        <w:rPr>
-          <w:rFonts w:ascii="Times New Roman" w:hAnsi="Times New Roman" w:cs="Times New Roman"/>
-          <w:sz w:val="24"/>
-          <w:szCs w:val="24"/>
-        </w:rPr>
-      </w:pPr>
     </w:p>
     <w:p>
       <w:pPr>
@@ -1305,7 +3119,7 @@
           <w:u w:val="single"/>
         </w:rPr>
       </w:pPr>
-      <w:bookmarkStart w:id="5" w:name="_Toc119767739"/>
+      <w:bookmarkStart w:id="16" w:name="_Toc120041328"/>
       <w:r>
         <w:rPr>
           <w:rFonts w:ascii="Times New Roman" w:hAnsi="Times New Roman" w:cs="Times New Roman"/>
@@ -1316,7 +3130,7 @@
         </w:rPr>
         <w:t>Továbbfejlesztési lehetőségek</w:t>
       </w:r>
-      <w:bookmarkEnd w:id="5"/>
+      <w:bookmarkEnd w:id="16"/>
     </w:p>
     <w:p>
       <w:pPr>
@@ -1364,8 +3178,8 @@
           <w:u w:val="single"/>
         </w:rPr>
       </w:pPr>
-      <w:bookmarkStart w:id="6" w:name="_Hlk102594991"/>
-      <w:bookmarkStart w:id="7" w:name="_Toc119767740"/>
+      <w:bookmarkStart w:id="17" w:name="_Hlk102594991"/>
+      <w:bookmarkStart w:id="18" w:name="_Toc120041329"/>
       <w:r>
         <w:rPr>
           <w:rFonts w:ascii="Times New Roman" w:hAnsi="Times New Roman" w:cs="Times New Roman"/>
@@ -1377,8 +3191,8 @@
         <w:lastRenderedPageBreak/>
         <w:t>Képernyő képek</w:t>
       </w:r>
-      <w:bookmarkEnd w:id="6"/>
-      <w:bookmarkEnd w:id="7"/>
+      <w:bookmarkEnd w:id="17"/>
+      <w:bookmarkEnd w:id="18"/>
     </w:p>
     <w:p>
       <w:pPr>
@@ -1400,6 +3214,118 @@
 <file path=word/numbering.xml><?xml version="1.0" encoding="utf-8"?>
 <w:numbering xmlns:wpc="http://schemas.microsoft.com/office/word/2010/wordprocessingCanvas" xmlns:cx="http://schemas.microsoft.com/office/drawing/2014/chartex" xmlns:cx1="http://schemas.microsoft.com/office/drawing/2015/9/8/chartex" xmlns:cx2="http://schemas.microsoft.com/office/drawing/2015/10/21/chartex" xmlns:cx3="http://schemas.microsoft.com/office/drawing/2016/5/9/chartex" xmlns:cx4="http://schemas.microsoft.com/office/drawing/2016/5/10/chartex" xmlns:cx5="http://schemas.microsoft.com/office/drawing/2016/5/11/chartex" xmlns:cx6="http://schemas.microsoft.com/office/drawing/2016/5/12/chartex" xmlns:cx7="http://schemas.microsoft.com/office/drawing/2016/5/13/chartex" xmlns:cx8="http://schemas.microsoft.com/office/drawing/2016/5/14/chartex" xmlns:mc="http://schemas.openxmlformats.org/markup-compatibility/2006" xmlns:aink="http://schemas.microsoft.com/office/drawing/2016/ink" xmlns:am3d="http://schemas.microsoft.com/office/drawing/2017/model3d" xmlns:o="urn:schemas-microsoft-com:office:office" xmlns:oel="http://schemas.microsoft.com/office/2019/extlst" xmlns:r="http://schemas.openxmlformats.org/officeDocument/2006/relationships" xmlns:m="http://schemas.openxmlformats.org/officeDocument/2006/math" xmlns:v="urn:schemas-microsoft-com:vml" xmlns:wp14="http://schemas.microsoft.com/office/word/2010/wordprocessingDrawing" xmlns:wp="http://schemas.openxmlformats.org/drawingml/2006/wordprocessingDrawing" xmlns:w10="urn:schemas-microsoft-com:office:word" xmlns:w="http://schemas.openxmlformats.org/wordprocessingml/2006/main" xmlns:w14="http://schemas.microsoft.com/office/word/2010/wordml" xmlns:w15="http://schemas.microsoft.com/office/word/2012/wordml" xmlns:w16cex="http://schemas.microsoft.com/office/word/2018/wordml/cex" xmlns:w16cid="http://schemas.microsoft.com/office/word/2016/wordml/cid" xmlns:w16="http://schemas.microsoft.com/office/word/2018/wordml" xmlns:w16sdtdh="http://schemas.microsoft.com/office/word/2020/wordml/sdtdatahash" xmlns:w16se="http://schemas.microsoft.com/office/word/2015/wordml/symex" xmlns:wpg="http://schemas.microsoft.com/office/word/2010/wordprocessingGroup" xmlns:wpi="http://schemas.microsoft.com/office/word/2010/wordprocessingInk" xmlns:wne="http://schemas.microsoft.com/office/word/2006/wordml" xmlns:wps="http://schemas.microsoft.com/office/word/2010/wordprocessingShape" mc:Ignorable="w14 w15 w16se w16cid w16 w16cex w16sdtdh wp14">
   <w:abstractNum w:abstractNumId="0" w15:restartNumberingAfterBreak="0">
+    <w:nsid w:val="05C638B8"/>
+    <w:multiLevelType w:val="hybridMultilevel"/>
+    <w:tmpl w:val="9B3018E4"/>
+    <w:lvl w:ilvl="0" w:tplc="DDF0EE18">
+      <w:numFmt w:val="bullet"/>
+      <w:lvlText w:val="-"/>
+      <w:lvlJc w:val="left"/>
+      <w:pPr>
+        <w:ind w:left="720" w:hanging="360"/>
+      </w:pPr>
+      <w:rPr>
+        <w:rFonts w:ascii="Calibri" w:eastAsiaTheme="minorHAnsi" w:hAnsi="Calibri" w:cs="Calibri" w:hint="default"/>
+      </w:rPr>
+    </w:lvl>
+    <w:lvl w:ilvl="1" w:tplc="040E0003" w:tentative="1">
+      <w:start w:val="1"/>
+      <w:numFmt w:val="bullet"/>
+      <w:lvlText w:val="o"/>
+      <w:lvlJc w:val="left"/>
+      <w:pPr>
+        <w:ind w:left="1440" w:hanging="360"/>
+      </w:pPr>
+      <w:rPr>
+        <w:rFonts w:ascii="Courier New" w:hAnsi="Courier New" w:cs="Courier New" w:hint="default"/>
+      </w:rPr>
+    </w:lvl>
+    <w:lvl w:ilvl="2" w:tplc="040E0005" w:tentative="1">
+      <w:start w:val="1"/>
+      <w:numFmt w:val="bullet"/>
+      <w:lvlText w:val=""/>
+      <w:lvlJc w:val="left"/>
+      <w:pPr>
+        <w:ind w:left="2160" w:hanging="360"/>
+      </w:pPr>
+      <w:rPr>
+        <w:rFonts w:ascii="Wingdings" w:hAnsi="Wingdings" w:hint="default"/>
+      </w:rPr>
+    </w:lvl>
+    <w:lvl w:ilvl="3" w:tplc="040E0001" w:tentative="1">
+      <w:start w:val="1"/>
+      <w:numFmt w:val="bullet"/>
+      <w:lvlText w:val=""/>
+      <w:lvlJc w:val="left"/>
+      <w:pPr>
+        <w:ind w:left="2880" w:hanging="360"/>
+      </w:pPr>
+      <w:rPr>
+        <w:rFonts w:ascii="Symbol" w:hAnsi="Symbol" w:hint="default"/>
+      </w:rPr>
+    </w:lvl>
+    <w:lvl w:ilvl="4" w:tplc="040E0003" w:tentative="1">
+      <w:start w:val="1"/>
+      <w:numFmt w:val="bullet"/>
+      <w:lvlText w:val="o"/>
+      <w:lvlJc w:val="left"/>
+      <w:pPr>
+        <w:ind w:left="3600" w:hanging="360"/>
+      </w:pPr>
+      <w:rPr>
+        <w:rFonts w:ascii="Courier New" w:hAnsi="Courier New" w:cs="Courier New" w:hint="default"/>
+      </w:rPr>
+    </w:lvl>
+    <w:lvl w:ilvl="5" w:tplc="040E0005" w:tentative="1">
+      <w:start w:val="1"/>
+      <w:numFmt w:val="bullet"/>
+      <w:lvlText w:val=""/>
+      <w:lvlJc w:val="left"/>
+      <w:pPr>
+        <w:ind w:left="4320" w:hanging="360"/>
+      </w:pPr>
+      <w:rPr>
+        <w:rFonts w:ascii="Wingdings" w:hAnsi="Wingdings" w:hint="default"/>
+      </w:rPr>
+    </w:lvl>
+    <w:lvl w:ilvl="6" w:tplc="040E0001" w:tentative="1">
+      <w:start w:val="1"/>
+      <w:numFmt w:val="bullet"/>
+      <w:lvlText w:val=""/>
+      <w:lvlJc w:val="left"/>
+      <w:pPr>
+        <w:ind w:left="5040" w:hanging="360"/>
+      </w:pPr>
+      <w:rPr>
+        <w:rFonts w:ascii="Symbol" w:hAnsi="Symbol" w:hint="default"/>
+      </w:rPr>
+    </w:lvl>
+    <w:lvl w:ilvl="7" w:tplc="040E0003" w:tentative="1">
+      <w:start w:val="1"/>
+      <w:numFmt w:val="bullet"/>
+      <w:lvlText w:val="o"/>
+      <w:lvlJc w:val="left"/>
+      <w:pPr>
+        <w:ind w:left="5760" w:hanging="360"/>
+      </w:pPr>
+      <w:rPr>
+        <w:rFonts w:ascii="Courier New" w:hAnsi="Courier New" w:cs="Courier New" w:hint="default"/>
+      </w:rPr>
+    </w:lvl>
+    <w:lvl w:ilvl="8" w:tplc="040E0005" w:tentative="1">
+      <w:start w:val="1"/>
+      <w:numFmt w:val="bullet"/>
+      <w:lvlText w:val=""/>
+      <w:lvlJc w:val="left"/>
+      <w:pPr>
+        <w:ind w:left="6480" w:hanging="360"/>
+      </w:pPr>
+      <w:rPr>
+        <w:rFonts w:ascii="Wingdings" w:hAnsi="Wingdings" w:hint="default"/>
+      </w:rPr>
+    </w:lvl>
+  </w:abstractNum>
+  <w:abstractNum w:abstractNumId="1" w15:restartNumberingAfterBreak="0">
     <w:nsid w:val="27191C6F"/>
     <w:multiLevelType w:val="hybridMultilevel"/>
     <w:tmpl w:val="DCBA8CDA"/>
@@ -1489,6 +3415,9 @@
     </w:lvl>
   </w:abstractNum>
   <w:num w:numId="1" w16cid:durableId="833187094">
+    <w:abstractNumId w:val="1"/>
+  </w:num>
+  <w:num w:numId="2" w16cid:durableId="1059400669">
     <w:abstractNumId w:val="0"/>
   </w:num>
 </w:numbering>
@@ -1936,6 +3865,28 @@
       <w:szCs w:val="26"/>
     </w:rPr>
   </w:style>
+  <w:style w:type="paragraph" w:styleId="Heading3">
+    <w:name w:val="heading 3"/>
+    <w:basedOn w:val="Normal"/>
+    <w:next w:val="Normal"/>
+    <w:link w:val="Heading3Char"/>
+    <w:uiPriority w:val="9"/>
+    <w:unhideWhenUsed/>
+    <w:qFormat/>
+    <w:rsid w:val="00F656C1"/>
+    <w:pPr>
+      <w:keepNext/>
+      <w:keepLines/>
+      <w:spacing w:before="40" w:after="0"/>
+      <w:outlineLvl w:val="2"/>
+    </w:pPr>
+    <w:rPr>
+      <w:rFonts w:asciiTheme="majorHAnsi" w:eastAsiaTheme="majorEastAsia" w:hAnsiTheme="majorHAnsi" w:cstheme="majorBidi"/>
+      <w:color w:val="1F3763" w:themeColor="accent1" w:themeShade="7F"/>
+      <w:sz w:val="24"/>
+      <w:szCs w:val="24"/>
+    </w:rPr>
+  </w:style>
   <w:style w:type="character" w:default="1" w:styleId="DefaultParagraphFont">
     <w:name w:val="Default Paragraph Font"/>
     <w:uiPriority w:val="1"/>
@@ -2061,6 +4012,32 @@
     <w:pPr>
       <w:spacing w:after="100"/>
       <w:ind w:left="220"/>
+    </w:pPr>
+  </w:style>
+  <w:style w:type="character" w:customStyle="1" w:styleId="Heading3Char">
+    <w:name w:val="Heading 3 Char"/>
+    <w:basedOn w:val="DefaultParagraphFont"/>
+    <w:link w:val="Heading3"/>
+    <w:uiPriority w:val="9"/>
+    <w:rsid w:val="00F656C1"/>
+    <w:rPr>
+      <w:rFonts w:asciiTheme="majorHAnsi" w:eastAsiaTheme="majorEastAsia" w:hAnsiTheme="majorHAnsi" w:cstheme="majorBidi"/>
+      <w:color w:val="1F3763" w:themeColor="accent1" w:themeShade="7F"/>
+      <w:sz w:val="24"/>
+      <w:szCs w:val="24"/>
+    </w:rPr>
+  </w:style>
+  <w:style w:type="paragraph" w:styleId="TOC3">
+    <w:name w:val="toc 3"/>
+    <w:basedOn w:val="Normal"/>
+    <w:next w:val="Normal"/>
+    <w:autoRedefine/>
+    <w:uiPriority w:val="39"/>
+    <w:unhideWhenUsed/>
+    <w:rsid w:val="00A27829"/>
+    <w:pPr>
+      <w:spacing w:after="100"/>
+      <w:ind w:left="440"/>
     </w:pPr>
   </w:style>
 </w:styles>

</xml_diff>

<commit_message>
Adding informations to documentation and editing reasme
</commit_message>
<xml_diff>
--- a/Notebooks_Documentation.docx
+++ b/Notebooks_Documentation.docx
@@ -322,7 +322,7 @@
           <w:r>
             <w:fldChar w:fldCharType="separate"/>
           </w:r>
-          <w:hyperlink w:anchor="_Toc120041312" w:history="1">
+          <w:hyperlink w:anchor="_Toc120209100" w:history="1">
             <w:r>
               <w:rPr>
                 <w:rStyle w:val="Hyperlink"/>
@@ -352,7 +352,7 @@
                 <w:noProof/>
                 <w:webHidden/>
               </w:rPr>
-              <w:instrText xml:space="preserve"> PAGEREF _Toc120041312 \h </w:instrText>
+              <w:instrText xml:space="preserve"> PAGEREF _Toc120209100 \h </w:instrText>
             </w:r>
             <w:r>
               <w:rPr>
@@ -395,7 +395,7 @@
               <w:lang w:eastAsia="hu-HU"/>
             </w:rPr>
           </w:pPr>
-          <w:hyperlink w:anchor="_Toc120041313" w:history="1">
+          <w:hyperlink w:anchor="_Toc120209101" w:history="1">
             <w:r>
               <w:rPr>
                 <w:rStyle w:val="Hyperlink"/>
@@ -425,7 +425,7 @@
                 <w:noProof/>
                 <w:webHidden/>
               </w:rPr>
-              <w:instrText xml:space="preserve"> PAGEREF _Toc120041313 \h </w:instrText>
+              <w:instrText xml:space="preserve"> PAGEREF _Toc120209101 \h </w:instrText>
             </w:r>
             <w:r>
               <w:rPr>
@@ -468,7 +468,7 @@
               <w:lang w:eastAsia="hu-HU"/>
             </w:rPr>
           </w:pPr>
-          <w:hyperlink w:anchor="_Toc120041314" w:history="1">
+          <w:hyperlink w:anchor="_Toc120209102" w:history="1">
             <w:r>
               <w:rPr>
                 <w:rStyle w:val="Hyperlink"/>
@@ -498,7 +498,7 @@
                 <w:noProof/>
                 <w:webHidden/>
               </w:rPr>
-              <w:instrText xml:space="preserve"> PAGEREF _Toc120041314 \h </w:instrText>
+              <w:instrText xml:space="preserve"> PAGEREF _Toc120209102 \h </w:instrText>
             </w:r>
             <w:r>
               <w:rPr>
@@ -541,7 +541,7 @@
               <w:lang w:eastAsia="hu-HU"/>
             </w:rPr>
           </w:pPr>
-          <w:hyperlink w:anchor="_Toc120041315" w:history="1">
+          <w:hyperlink w:anchor="_Toc120209103" w:history="1">
             <w:r>
               <w:rPr>
                 <w:rStyle w:val="Hyperlink"/>
@@ -571,7 +571,7 @@
                 <w:noProof/>
                 <w:webHidden/>
               </w:rPr>
-              <w:instrText xml:space="preserve"> PAGEREF _Toc120041315 \h </w:instrText>
+              <w:instrText xml:space="preserve"> PAGEREF _Toc120209103 \h </w:instrText>
             </w:r>
             <w:r>
               <w:rPr>
@@ -614,7 +614,7 @@
               <w:lang w:eastAsia="hu-HU"/>
             </w:rPr>
           </w:pPr>
-          <w:hyperlink w:anchor="_Toc120041316" w:history="1">
+          <w:hyperlink w:anchor="_Toc120209104" w:history="1">
             <w:r>
               <w:rPr>
                 <w:rStyle w:val="Hyperlink"/>
@@ -644,7 +644,7 @@
                 <w:noProof/>
                 <w:webHidden/>
               </w:rPr>
-              <w:instrText xml:space="preserve"> PAGEREF _Toc120041316 \h </w:instrText>
+              <w:instrText xml:space="preserve"> PAGEREF _Toc120209104 \h </w:instrText>
             </w:r>
             <w:r>
               <w:rPr>
@@ -687,7 +687,7 @@
               <w:lang w:eastAsia="hu-HU"/>
             </w:rPr>
           </w:pPr>
-          <w:hyperlink w:anchor="_Toc120041317" w:history="1">
+          <w:hyperlink w:anchor="_Toc120209105" w:history="1">
             <w:r>
               <w:rPr>
                 <w:rStyle w:val="Hyperlink"/>
@@ -717,7 +717,7 @@
                 <w:noProof/>
                 <w:webHidden/>
               </w:rPr>
-              <w:instrText xml:space="preserve"> PAGEREF _Toc120041317 \h </w:instrText>
+              <w:instrText xml:space="preserve"> PAGEREF _Toc120209105 \h </w:instrText>
             </w:r>
             <w:r>
               <w:rPr>
@@ -760,7 +760,7 @@
               <w:lang w:eastAsia="hu-HU"/>
             </w:rPr>
           </w:pPr>
-          <w:hyperlink w:anchor="_Toc120041318" w:history="1">
+          <w:hyperlink w:anchor="_Toc120209106" w:history="1">
             <w:r>
               <w:rPr>
                 <w:rStyle w:val="Hyperlink"/>
@@ -790,7 +790,7 @@
                 <w:noProof/>
                 <w:webHidden/>
               </w:rPr>
-              <w:instrText xml:space="preserve"> PAGEREF _Toc120041318 \h </w:instrText>
+              <w:instrText xml:space="preserve"> PAGEREF _Toc120209106 \h </w:instrText>
             </w:r>
             <w:r>
               <w:rPr>
@@ -833,7 +833,7 @@
               <w:lang w:eastAsia="hu-HU"/>
             </w:rPr>
           </w:pPr>
-          <w:hyperlink w:anchor="_Toc120041319" w:history="1">
+          <w:hyperlink w:anchor="_Toc120209107" w:history="1">
             <w:r>
               <w:rPr>
                 <w:rStyle w:val="Hyperlink"/>
@@ -863,7 +863,7 @@
                 <w:noProof/>
                 <w:webHidden/>
               </w:rPr>
-              <w:instrText xml:space="preserve"> PAGEREF _Toc120041319 \h </w:instrText>
+              <w:instrText xml:space="preserve"> PAGEREF _Toc120209107 \h </w:instrText>
             </w:r>
             <w:r>
               <w:rPr>
@@ -906,7 +906,7 @@
               <w:lang w:eastAsia="hu-HU"/>
             </w:rPr>
           </w:pPr>
-          <w:hyperlink w:anchor="_Toc120041320" w:history="1">
+          <w:hyperlink w:anchor="_Toc120209108" w:history="1">
             <w:r>
               <w:rPr>
                 <w:rStyle w:val="Hyperlink"/>
@@ -936,7 +936,7 @@
                 <w:noProof/>
                 <w:webHidden/>
               </w:rPr>
-              <w:instrText xml:space="preserve"> PAGEREF _Toc120041320 \h </w:instrText>
+              <w:instrText xml:space="preserve"> PAGEREF _Toc120209108 \h </w:instrText>
             </w:r>
             <w:r>
               <w:rPr>
@@ -979,7 +979,7 @@
               <w:lang w:eastAsia="hu-HU"/>
             </w:rPr>
           </w:pPr>
-          <w:hyperlink w:anchor="_Toc120041321" w:history="1">
+          <w:hyperlink w:anchor="_Toc120209109" w:history="1">
             <w:r>
               <w:rPr>
                 <w:rStyle w:val="Hyperlink"/>
@@ -1009,7 +1009,7 @@
                 <w:noProof/>
                 <w:webHidden/>
               </w:rPr>
-              <w:instrText xml:space="preserve"> PAGEREF _Toc120041321 \h </w:instrText>
+              <w:instrText xml:space="preserve"> PAGEREF _Toc120209109 \h </w:instrText>
             </w:r>
             <w:r>
               <w:rPr>
@@ -1052,7 +1052,7 @@
               <w:lang w:eastAsia="hu-HU"/>
             </w:rPr>
           </w:pPr>
-          <w:hyperlink w:anchor="_Toc120041322" w:history="1">
+          <w:hyperlink w:anchor="_Toc120209110" w:history="1">
             <w:r>
               <w:rPr>
                 <w:rStyle w:val="Hyperlink"/>
@@ -1082,7 +1082,7 @@
                 <w:noProof/>
                 <w:webHidden/>
               </w:rPr>
-              <w:instrText xml:space="preserve"> PAGEREF _Toc120041322 \h </w:instrText>
+              <w:instrText xml:space="preserve"> PAGEREF _Toc120209110 \h </w:instrText>
             </w:r>
             <w:r>
               <w:rPr>
@@ -1125,7 +1125,7 @@
               <w:lang w:eastAsia="hu-HU"/>
             </w:rPr>
           </w:pPr>
-          <w:hyperlink w:anchor="_Toc120041323" w:history="1">
+          <w:hyperlink w:anchor="_Toc120209111" w:history="1">
             <w:r>
               <w:rPr>
                 <w:rStyle w:val="Hyperlink"/>
@@ -1155,7 +1155,7 @@
                 <w:noProof/>
                 <w:webHidden/>
               </w:rPr>
-              <w:instrText xml:space="preserve"> PAGEREF _Toc120041323 \h </w:instrText>
+              <w:instrText xml:space="preserve"> PAGEREF _Toc120209111 \h </w:instrText>
             </w:r>
             <w:r>
               <w:rPr>
@@ -1198,7 +1198,7 @@
               <w:lang w:eastAsia="hu-HU"/>
             </w:rPr>
           </w:pPr>
-          <w:hyperlink w:anchor="_Toc120041324" w:history="1">
+          <w:hyperlink w:anchor="_Toc120209112" w:history="1">
             <w:r>
               <w:rPr>
                 <w:rStyle w:val="Hyperlink"/>
@@ -1228,7 +1228,7 @@
                 <w:noProof/>
                 <w:webHidden/>
               </w:rPr>
-              <w:instrText xml:space="preserve"> PAGEREF _Toc120041324 \h </w:instrText>
+              <w:instrText xml:space="preserve"> PAGEREF _Toc120209112 \h </w:instrText>
             </w:r>
             <w:r>
               <w:rPr>
@@ -1271,7 +1271,7 @@
               <w:lang w:eastAsia="hu-HU"/>
             </w:rPr>
           </w:pPr>
-          <w:hyperlink w:anchor="_Toc120041325" w:history="1">
+          <w:hyperlink w:anchor="_Toc120209113" w:history="1">
             <w:r>
               <w:rPr>
                 <w:rStyle w:val="Hyperlink"/>
@@ -1301,7 +1301,7 @@
                 <w:noProof/>
                 <w:webHidden/>
               </w:rPr>
-              <w:instrText xml:space="preserve"> PAGEREF _Toc120041325 \h </w:instrText>
+              <w:instrText xml:space="preserve"> PAGEREF _Toc120209113 \h </w:instrText>
             </w:r>
             <w:r>
               <w:rPr>
@@ -1344,7 +1344,7 @@
               <w:lang w:eastAsia="hu-HU"/>
             </w:rPr>
           </w:pPr>
-          <w:hyperlink w:anchor="_Toc120041326" w:history="1">
+          <w:hyperlink w:anchor="_Toc120209114" w:history="1">
             <w:r>
               <w:rPr>
                 <w:rStyle w:val="Hyperlink"/>
@@ -1374,7 +1374,7 @@
                 <w:noProof/>
                 <w:webHidden/>
               </w:rPr>
-              <w:instrText xml:space="preserve"> PAGEREF _Toc120041326 \h </w:instrText>
+              <w:instrText xml:space="preserve"> PAGEREF _Toc120209114 \h </w:instrText>
             </w:r>
             <w:r>
               <w:rPr>
@@ -1417,7 +1417,7 @@
               <w:lang w:eastAsia="hu-HU"/>
             </w:rPr>
           </w:pPr>
-          <w:hyperlink w:anchor="_Toc120041327" w:history="1">
+          <w:hyperlink w:anchor="_Toc120209115" w:history="1">
             <w:r>
               <w:rPr>
                 <w:rStyle w:val="Hyperlink"/>
@@ -1447,7 +1447,7 @@
                 <w:noProof/>
                 <w:webHidden/>
               </w:rPr>
-              <w:instrText xml:space="preserve"> PAGEREF _Toc120041327 \h </w:instrText>
+              <w:instrText xml:space="preserve"> PAGEREF _Toc120209115 \h </w:instrText>
             </w:r>
             <w:r>
               <w:rPr>
@@ -1468,6 +1468,298 @@
                 <w:webHidden/>
               </w:rPr>
               <w:t>5</w:t>
+            </w:r>
+            <w:r>
+              <w:rPr>
+                <w:noProof/>
+                <w:webHidden/>
+              </w:rPr>
+              <w:fldChar w:fldCharType="end"/>
+            </w:r>
+          </w:hyperlink>
+        </w:p>
+        <w:p>
+          <w:pPr>
+            <w:pStyle w:val="TOC3"/>
+            <w:tabs>
+              <w:tab w:val="right" w:leader="dot" w:pos="9062"/>
+            </w:tabs>
+            <w:rPr>
+              <w:rFonts w:eastAsiaTheme="minorEastAsia"/>
+              <w:noProof/>
+              <w:lang w:eastAsia="hu-HU"/>
+            </w:rPr>
+          </w:pPr>
+          <w:hyperlink w:anchor="_Toc120209116" w:history="1">
+            <w:r>
+              <w:rPr>
+                <w:rStyle w:val="Hyperlink"/>
+                <w:rFonts w:ascii="Times New Roman" w:hAnsi="Times New Roman" w:cs="Times New Roman"/>
+                <w:b/>
+                <w:bCs/>
+                <w:noProof/>
+              </w:rPr>
+              <w:t>Layouts mappa</w:t>
+            </w:r>
+            <w:r>
+              <w:rPr>
+                <w:noProof/>
+                <w:webHidden/>
+              </w:rPr>
+              <w:tab/>
+            </w:r>
+            <w:r>
+              <w:rPr>
+                <w:noProof/>
+                <w:webHidden/>
+              </w:rPr>
+              <w:fldChar w:fldCharType="begin"/>
+            </w:r>
+            <w:r>
+              <w:rPr>
+                <w:noProof/>
+                <w:webHidden/>
+              </w:rPr>
+              <w:instrText xml:space="preserve"> PAGEREF _Toc120209116 \h </w:instrText>
+            </w:r>
+            <w:r>
+              <w:rPr>
+                <w:noProof/>
+                <w:webHidden/>
+              </w:rPr>
+            </w:r>
+            <w:r>
+              <w:rPr>
+                <w:noProof/>
+                <w:webHidden/>
+              </w:rPr>
+              <w:fldChar w:fldCharType="separate"/>
+            </w:r>
+            <w:r>
+              <w:rPr>
+                <w:noProof/>
+                <w:webHidden/>
+              </w:rPr>
+              <w:t>5</w:t>
+            </w:r>
+            <w:r>
+              <w:rPr>
+                <w:noProof/>
+                <w:webHidden/>
+              </w:rPr>
+              <w:fldChar w:fldCharType="end"/>
+            </w:r>
+          </w:hyperlink>
+        </w:p>
+        <w:p>
+          <w:pPr>
+            <w:pStyle w:val="TOC3"/>
+            <w:tabs>
+              <w:tab w:val="right" w:leader="dot" w:pos="9062"/>
+            </w:tabs>
+            <w:rPr>
+              <w:rFonts w:eastAsiaTheme="minorEastAsia"/>
+              <w:noProof/>
+              <w:lang w:eastAsia="hu-HU"/>
+            </w:rPr>
+          </w:pPr>
+          <w:hyperlink w:anchor="_Toc120209117" w:history="1">
+            <w:r>
+              <w:rPr>
+                <w:rStyle w:val="Hyperlink"/>
+                <w:rFonts w:ascii="Times New Roman" w:hAnsi="Times New Roman" w:cs="Times New Roman"/>
+                <w:b/>
+                <w:bCs/>
+                <w:noProof/>
+              </w:rPr>
+              <w:t>Shared mappa</w:t>
+            </w:r>
+            <w:r>
+              <w:rPr>
+                <w:noProof/>
+                <w:webHidden/>
+              </w:rPr>
+              <w:tab/>
+            </w:r>
+            <w:r>
+              <w:rPr>
+                <w:noProof/>
+                <w:webHidden/>
+              </w:rPr>
+              <w:fldChar w:fldCharType="begin"/>
+            </w:r>
+            <w:r>
+              <w:rPr>
+                <w:noProof/>
+                <w:webHidden/>
+              </w:rPr>
+              <w:instrText xml:space="preserve"> PAGEREF _Toc120209117 \h </w:instrText>
+            </w:r>
+            <w:r>
+              <w:rPr>
+                <w:noProof/>
+                <w:webHidden/>
+              </w:rPr>
+            </w:r>
+            <w:r>
+              <w:rPr>
+                <w:noProof/>
+                <w:webHidden/>
+              </w:rPr>
+              <w:fldChar w:fldCharType="separate"/>
+            </w:r>
+            <w:r>
+              <w:rPr>
+                <w:noProof/>
+                <w:webHidden/>
+              </w:rPr>
+              <w:t>5</w:t>
+            </w:r>
+            <w:r>
+              <w:rPr>
+                <w:noProof/>
+                <w:webHidden/>
+              </w:rPr>
+              <w:fldChar w:fldCharType="end"/>
+            </w:r>
+          </w:hyperlink>
+        </w:p>
+        <w:p>
+          <w:pPr>
+            <w:pStyle w:val="TOC3"/>
+            <w:tabs>
+              <w:tab w:val="right" w:leader="dot" w:pos="9062"/>
+            </w:tabs>
+            <w:rPr>
+              <w:rFonts w:eastAsiaTheme="minorEastAsia"/>
+              <w:noProof/>
+              <w:lang w:eastAsia="hu-HU"/>
+            </w:rPr>
+          </w:pPr>
+          <w:hyperlink w:anchor="_Toc120209118" w:history="1">
+            <w:r>
+              <w:rPr>
+                <w:rStyle w:val="Hyperlink"/>
+                <w:rFonts w:ascii="Times New Roman" w:hAnsi="Times New Roman" w:cs="Times New Roman"/>
+                <w:b/>
+                <w:bCs/>
+                <w:noProof/>
+              </w:rPr>
+              <w:t>Notebooks, opsystems és processors mappák</w:t>
+            </w:r>
+            <w:r>
+              <w:rPr>
+                <w:noProof/>
+                <w:webHidden/>
+              </w:rPr>
+              <w:tab/>
+            </w:r>
+            <w:r>
+              <w:rPr>
+                <w:noProof/>
+                <w:webHidden/>
+              </w:rPr>
+              <w:fldChar w:fldCharType="begin"/>
+            </w:r>
+            <w:r>
+              <w:rPr>
+                <w:noProof/>
+                <w:webHidden/>
+              </w:rPr>
+              <w:instrText xml:space="preserve"> PAGEREF _Toc120209118 \h </w:instrText>
+            </w:r>
+            <w:r>
+              <w:rPr>
+                <w:noProof/>
+                <w:webHidden/>
+              </w:rPr>
+            </w:r>
+            <w:r>
+              <w:rPr>
+                <w:noProof/>
+                <w:webHidden/>
+              </w:rPr>
+              <w:fldChar w:fldCharType="separate"/>
+            </w:r>
+            <w:r>
+              <w:rPr>
+                <w:noProof/>
+                <w:webHidden/>
+              </w:rPr>
+              <w:t>5</w:t>
+            </w:r>
+            <w:r>
+              <w:rPr>
+                <w:noProof/>
+                <w:webHidden/>
+              </w:rPr>
+              <w:fldChar w:fldCharType="end"/>
+            </w:r>
+          </w:hyperlink>
+        </w:p>
+        <w:p>
+          <w:pPr>
+            <w:pStyle w:val="TOC3"/>
+            <w:tabs>
+              <w:tab w:val="right" w:leader="dot" w:pos="9062"/>
+            </w:tabs>
+            <w:rPr>
+              <w:rFonts w:eastAsiaTheme="minorEastAsia"/>
+              <w:noProof/>
+              <w:lang w:eastAsia="hu-HU"/>
+            </w:rPr>
+          </w:pPr>
+          <w:hyperlink w:anchor="_Toc120209119" w:history="1">
+            <w:r>
+              <w:rPr>
+                <w:rStyle w:val="Hyperlink"/>
+                <w:rFonts w:ascii="Times New Roman" w:hAnsi="Times New Roman" w:cs="Times New Roman"/>
+                <w:b/>
+                <w:bCs/>
+                <w:noProof/>
+              </w:rPr>
+              <w:t>Egyébb fájlok a mappán belül</w:t>
+            </w:r>
+            <w:r>
+              <w:rPr>
+                <w:noProof/>
+                <w:webHidden/>
+              </w:rPr>
+              <w:tab/>
+            </w:r>
+            <w:r>
+              <w:rPr>
+                <w:noProof/>
+                <w:webHidden/>
+              </w:rPr>
+              <w:fldChar w:fldCharType="begin"/>
+            </w:r>
+            <w:r>
+              <w:rPr>
+                <w:noProof/>
+                <w:webHidden/>
+              </w:rPr>
+              <w:instrText xml:space="preserve"> PAGEREF _Toc120209119 \h </w:instrText>
+            </w:r>
+            <w:r>
+              <w:rPr>
+                <w:noProof/>
+                <w:webHidden/>
+              </w:rPr>
+            </w:r>
+            <w:r>
+              <w:rPr>
+                <w:noProof/>
+                <w:webHidden/>
+              </w:rPr>
+              <w:fldChar w:fldCharType="separate"/>
+            </w:r>
+            <w:r>
+              <w:rPr>
+                <w:noProof/>
+                <w:webHidden/>
+              </w:rPr>
+              <w:t>6</w:t>
             </w:r>
             <w:r>
               <w:rPr>
@@ -1490,7 +1782,7 @@
               <w:lang w:eastAsia="hu-HU"/>
             </w:rPr>
           </w:pPr>
-          <w:hyperlink w:anchor="_Toc120041328" w:history="1">
+          <w:hyperlink w:anchor="_Toc120209120" w:history="1">
             <w:r>
               <w:rPr>
                 <w:rStyle w:val="Hyperlink"/>
@@ -1520,7 +1812,7 @@
                 <w:noProof/>
                 <w:webHidden/>
               </w:rPr>
-              <w:instrText xml:space="preserve"> PAGEREF _Toc120041328 \h </w:instrText>
+              <w:instrText xml:space="preserve"> PAGEREF _Toc120209120 \h </w:instrText>
             </w:r>
             <w:r>
               <w:rPr>
@@ -1540,7 +1832,7 @@
                 <w:noProof/>
                 <w:webHidden/>
               </w:rPr>
-              <w:t>5</w:t>
+              <w:t>6</w:t>
             </w:r>
             <w:r>
               <w:rPr>
@@ -1563,7 +1855,7 @@
               <w:lang w:eastAsia="hu-HU"/>
             </w:rPr>
           </w:pPr>
-          <w:hyperlink w:anchor="_Toc120041329" w:history="1">
+          <w:hyperlink w:anchor="_Toc120209121" w:history="1">
             <w:r>
               <w:rPr>
                 <w:rStyle w:val="Hyperlink"/>
@@ -1593,7 +1885,7 @@
                 <w:noProof/>
                 <w:webHidden/>
               </w:rPr>
-              <w:instrText xml:space="preserve"> PAGEREF _Toc120041329 \h </w:instrText>
+              <w:instrText xml:space="preserve"> PAGEREF _Toc120209121 \h </w:instrText>
             </w:r>
             <w:r>
               <w:rPr>
@@ -1613,7 +1905,7 @@
                 <w:noProof/>
                 <w:webHidden/>
               </w:rPr>
-              <w:t>6</w:t>
+              <w:t>7</w:t>
             </w:r>
             <w:r>
               <w:rPr>
@@ -1672,7 +1964,7 @@
           <w:u w:val="single"/>
         </w:rPr>
       </w:pPr>
-      <w:bookmarkStart w:id="0" w:name="_Toc120041312"/>
+      <w:bookmarkStart w:id="0" w:name="_Toc120209100"/>
       <w:r>
         <w:rPr>
           <w:rFonts w:ascii="Times New Roman" w:hAnsi="Times New Roman" w:cs="Times New Roman"/>
@@ -1716,7 +2008,7 @@
           <w:u w:val="single"/>
         </w:rPr>
       </w:pPr>
-      <w:bookmarkStart w:id="1" w:name="_Toc120041313"/>
+      <w:bookmarkStart w:id="1" w:name="_Toc120209101"/>
       <w:r>
         <w:rPr>
           <w:rFonts w:ascii="Times New Roman" w:hAnsi="Times New Roman" w:cs="Times New Roman"/>
@@ -1869,7 +2161,7 @@
           <w:u w:val="single"/>
         </w:rPr>
       </w:pPr>
-      <w:bookmarkStart w:id="2" w:name="_Toc120041314"/>
+      <w:bookmarkStart w:id="2" w:name="_Toc120209102"/>
       <w:r>
         <w:rPr>
           <w:rFonts w:ascii="Times New Roman" w:hAnsi="Times New Roman" w:cs="Times New Roman"/>
@@ -1914,7 +2206,7 @@
           <w:u w:val="single"/>
         </w:rPr>
       </w:pPr>
-      <w:bookmarkStart w:id="3" w:name="_Toc120041315"/>
+      <w:bookmarkStart w:id="3" w:name="_Toc120209103"/>
       <w:r>
         <w:rPr>
           <w:rFonts w:ascii="Times New Roman" w:hAnsi="Times New Roman" w:cs="Times New Roman"/>
@@ -2003,7 +2295,7 @@
           <w:u w:val="single"/>
         </w:rPr>
       </w:pPr>
-      <w:bookmarkStart w:id="4" w:name="_Toc120041316"/>
+      <w:bookmarkStart w:id="4" w:name="_Toc120209104"/>
       <w:r>
         <w:rPr>
           <w:rFonts w:ascii="Times New Roman" w:hAnsi="Times New Roman" w:cs="Times New Roman"/>
@@ -2029,7 +2321,7 @@
           <w:color w:val="auto"/>
         </w:rPr>
       </w:pPr>
-      <w:bookmarkStart w:id="5" w:name="_Toc120041317"/>
+      <w:bookmarkStart w:id="5" w:name="_Toc120209105"/>
       <w:r>
         <w:rPr>
           <w:rFonts w:ascii="Times New Roman" w:hAnsi="Times New Roman" w:cs="Times New Roman"/>
@@ -2114,7 +2406,7 @@
           <w:color w:val="auto"/>
         </w:rPr>
       </w:pPr>
-      <w:bookmarkStart w:id="6" w:name="_Toc120041318"/>
+      <w:bookmarkStart w:id="6" w:name="_Toc120209106"/>
       <w:r>
         <w:rPr>
           <w:rFonts w:ascii="Times New Roman" w:hAnsi="Times New Roman" w:cs="Times New Roman"/>
@@ -2123,25 +2415,7 @@
           <w:color w:val="auto"/>
         </w:rPr>
         <w:lastRenderedPageBreak/>
-        <w:t xml:space="preserve">Az </w:t>
-      </w:r>
-      <w:r>
-        <w:rPr>
-          <w:rFonts w:ascii="Times New Roman" w:hAnsi="Times New Roman" w:cs="Times New Roman"/>
-          <w:b/>
-          <w:bCs/>
-          <w:color w:val="auto"/>
-        </w:rPr>
-        <w:t>AuthenticateController</w:t>
-      </w:r>
-      <w:r>
-        <w:rPr>
-          <w:rFonts w:ascii="Times New Roman" w:hAnsi="Times New Roman" w:cs="Times New Roman"/>
-          <w:b/>
-          <w:bCs/>
-          <w:color w:val="auto"/>
-        </w:rPr>
-        <w:t xml:space="preserve"> osztály</w:t>
+        <w:t>Az AuthenticateController osztály</w:t>
       </w:r>
       <w:bookmarkEnd w:id="6"/>
     </w:p>
@@ -2198,33 +2472,15 @@
           <w:color w:val="auto"/>
         </w:rPr>
       </w:pPr>
-      <w:bookmarkStart w:id="7" w:name="_Toc120041319"/>
-      <w:r>
-        <w:rPr>
-          <w:rFonts w:ascii="Times New Roman" w:hAnsi="Times New Roman" w:cs="Times New Roman"/>
-          <w:b/>
-          <w:bCs/>
-          <w:color w:val="auto"/>
-        </w:rPr>
-        <w:t xml:space="preserve">A </w:t>
-      </w:r>
-      <w:r>
-        <w:rPr>
-          <w:rFonts w:ascii="Times New Roman" w:hAnsi="Times New Roman" w:cs="Times New Roman"/>
-          <w:b/>
-          <w:bCs/>
-          <w:color w:val="auto"/>
-        </w:rPr>
-        <w:t>RegisterController</w:t>
-      </w:r>
-      <w:r>
-        <w:rPr>
-          <w:rFonts w:ascii="Times New Roman" w:hAnsi="Times New Roman" w:cs="Times New Roman"/>
-          <w:b/>
-          <w:bCs/>
-          <w:color w:val="auto"/>
-        </w:rPr>
-        <w:t xml:space="preserve"> osztály</w:t>
+      <w:bookmarkStart w:id="7" w:name="_Toc120209107"/>
+      <w:r>
+        <w:rPr>
+          <w:rFonts w:ascii="Times New Roman" w:hAnsi="Times New Roman" w:cs="Times New Roman"/>
+          <w:b/>
+          <w:bCs/>
+          <w:color w:val="auto"/>
+        </w:rPr>
+        <w:t>A RegisterController osztály</w:t>
       </w:r>
       <w:bookmarkEnd w:id="7"/>
     </w:p>
@@ -2247,33 +2503,15 @@
           <w:color w:val="auto"/>
         </w:rPr>
       </w:pPr>
-      <w:bookmarkStart w:id="8" w:name="_Toc120041320"/>
-      <w:r>
-        <w:rPr>
-          <w:rFonts w:ascii="Times New Roman" w:hAnsi="Times New Roman" w:cs="Times New Roman"/>
-          <w:b/>
-          <w:bCs/>
-          <w:color w:val="auto"/>
-        </w:rPr>
-        <w:t xml:space="preserve">A </w:t>
-      </w:r>
-      <w:r>
-        <w:rPr>
-          <w:rFonts w:ascii="Times New Roman" w:hAnsi="Times New Roman" w:cs="Times New Roman"/>
-          <w:b/>
-          <w:bCs/>
-          <w:color w:val="auto"/>
-        </w:rPr>
-        <w:t>HomeController</w:t>
-      </w:r>
-      <w:r>
-        <w:rPr>
-          <w:rFonts w:ascii="Times New Roman" w:hAnsi="Times New Roman" w:cs="Times New Roman"/>
-          <w:b/>
-          <w:bCs/>
-          <w:color w:val="auto"/>
-        </w:rPr>
-        <w:t xml:space="preserve"> osztály</w:t>
+      <w:bookmarkStart w:id="8" w:name="_Toc120209108"/>
+      <w:r>
+        <w:rPr>
+          <w:rFonts w:ascii="Times New Roman" w:hAnsi="Times New Roman" w:cs="Times New Roman"/>
+          <w:b/>
+          <w:bCs/>
+          <w:color w:val="auto"/>
+        </w:rPr>
+        <w:t>A HomeController osztály</w:t>
       </w:r>
       <w:bookmarkEnd w:id="8"/>
     </w:p>
@@ -2296,33 +2534,15 @@
           <w:color w:val="auto"/>
         </w:rPr>
       </w:pPr>
-      <w:bookmarkStart w:id="9" w:name="_Toc120041321"/>
-      <w:r>
-        <w:rPr>
-          <w:rFonts w:ascii="Times New Roman" w:hAnsi="Times New Roman" w:cs="Times New Roman"/>
-          <w:b/>
-          <w:bCs/>
-          <w:color w:val="auto"/>
-        </w:rPr>
-        <w:t xml:space="preserve">Az </w:t>
-      </w:r>
-      <w:r>
-        <w:rPr>
-          <w:rFonts w:ascii="Times New Roman" w:hAnsi="Times New Roman" w:cs="Times New Roman"/>
-          <w:b/>
-          <w:bCs/>
-          <w:color w:val="auto"/>
-        </w:rPr>
-        <w:t>MNBController</w:t>
-      </w:r>
-      <w:r>
-        <w:rPr>
-          <w:rFonts w:ascii="Times New Roman" w:hAnsi="Times New Roman" w:cs="Times New Roman"/>
-          <w:b/>
-          <w:bCs/>
-          <w:color w:val="auto"/>
-        </w:rPr>
-        <w:t xml:space="preserve"> osztály</w:t>
+      <w:bookmarkStart w:id="9" w:name="_Toc120209109"/>
+      <w:r>
+        <w:rPr>
+          <w:rFonts w:ascii="Times New Roman" w:hAnsi="Times New Roman" w:cs="Times New Roman"/>
+          <w:b/>
+          <w:bCs/>
+          <w:color w:val="auto"/>
+        </w:rPr>
+        <w:t>Az MNBController osztály</w:t>
       </w:r>
       <w:bookmarkEnd w:id="9"/>
     </w:p>
@@ -2364,33 +2584,15 @@
           <w:color w:val="auto"/>
         </w:rPr>
       </w:pPr>
-      <w:bookmarkStart w:id="10" w:name="_Toc120041322"/>
-      <w:r>
-        <w:rPr>
-          <w:rFonts w:ascii="Times New Roman" w:hAnsi="Times New Roman" w:cs="Times New Roman"/>
-          <w:b/>
-          <w:bCs/>
-          <w:color w:val="auto"/>
-        </w:rPr>
-        <w:t xml:space="preserve">A </w:t>
-      </w:r>
-      <w:r>
-        <w:rPr>
-          <w:rFonts w:ascii="Times New Roman" w:hAnsi="Times New Roman" w:cs="Times New Roman"/>
-          <w:b/>
-          <w:bCs/>
-          <w:color w:val="auto"/>
-        </w:rPr>
-        <w:t>NotebookController</w:t>
-      </w:r>
-      <w:r>
-        <w:rPr>
-          <w:rFonts w:ascii="Times New Roman" w:hAnsi="Times New Roman" w:cs="Times New Roman"/>
-          <w:b/>
-          <w:bCs/>
-          <w:color w:val="auto"/>
-        </w:rPr>
-        <w:t xml:space="preserve"> osztály</w:t>
+      <w:bookmarkStart w:id="10" w:name="_Toc120209110"/>
+      <w:r>
+        <w:rPr>
+          <w:rFonts w:ascii="Times New Roman" w:hAnsi="Times New Roman" w:cs="Times New Roman"/>
+          <w:b/>
+          <w:bCs/>
+          <w:color w:val="auto"/>
+        </w:rPr>
+        <w:t>A NotebookController osztály</w:t>
       </w:r>
       <w:bookmarkEnd w:id="10"/>
     </w:p>
@@ -2507,51 +2709,15 @@
           <w:color w:val="auto"/>
         </w:rPr>
       </w:pPr>
-      <w:bookmarkStart w:id="11" w:name="_Toc120041323"/>
-      <w:r>
-        <w:rPr>
-          <w:rFonts w:ascii="Times New Roman" w:hAnsi="Times New Roman" w:cs="Times New Roman"/>
-          <w:b/>
-          <w:bCs/>
-          <w:color w:val="auto"/>
-        </w:rPr>
-        <w:t xml:space="preserve">Az </w:t>
-      </w:r>
-      <w:r>
-        <w:rPr>
-          <w:rFonts w:ascii="Times New Roman" w:hAnsi="Times New Roman" w:cs="Times New Roman"/>
-          <w:b/>
-          <w:bCs/>
-          <w:color w:val="auto"/>
-        </w:rPr>
-        <w:t>OpsystemController</w:t>
-      </w:r>
-      <w:r>
-        <w:rPr>
-          <w:rFonts w:ascii="Times New Roman" w:hAnsi="Times New Roman" w:cs="Times New Roman"/>
-          <w:b/>
-          <w:bCs/>
-          <w:color w:val="auto"/>
-        </w:rPr>
-        <w:t xml:space="preserve"> osztály és a </w:t>
-      </w:r>
-      <w:r>
-        <w:rPr>
-          <w:rFonts w:ascii="Times New Roman" w:hAnsi="Times New Roman" w:cs="Times New Roman"/>
-          <w:b/>
-          <w:bCs/>
-          <w:color w:val="auto"/>
-        </w:rPr>
-        <w:t>ProcessorController</w:t>
-      </w:r>
-      <w:r>
-        <w:rPr>
-          <w:rFonts w:ascii="Times New Roman" w:hAnsi="Times New Roman" w:cs="Times New Roman"/>
-          <w:b/>
-          <w:bCs/>
-          <w:color w:val="auto"/>
-        </w:rPr>
-        <w:t xml:space="preserve"> osztály</w:t>
+      <w:bookmarkStart w:id="11" w:name="_Toc120209111"/>
+      <w:r>
+        <w:rPr>
+          <w:rFonts w:ascii="Times New Roman" w:hAnsi="Times New Roman" w:cs="Times New Roman"/>
+          <w:b/>
+          <w:bCs/>
+          <w:color w:val="auto"/>
+        </w:rPr>
+        <w:t>Az OpsystemController osztály és a ProcessorController osztály</w:t>
       </w:r>
       <w:bookmarkEnd w:id="11"/>
     </w:p>
@@ -2594,7 +2760,7 @@
           <w:u w:val="single"/>
         </w:rPr>
       </w:pPr>
-      <w:bookmarkStart w:id="12" w:name="_Toc120041324"/>
+      <w:bookmarkStart w:id="12" w:name="_Toc120209112"/>
       <w:r>
         <w:rPr>
           <w:rFonts w:ascii="Times New Roman" w:hAnsi="Times New Roman" w:cs="Times New Roman"/>
@@ -2621,48 +2787,21 @@
           <w:color w:val="auto"/>
         </w:rPr>
       </w:pPr>
-      <w:bookmarkStart w:id="13" w:name="_Toc120041325"/>
-      <w:r>
-        <w:rPr>
-          <w:rFonts w:ascii="Times New Roman" w:hAnsi="Times New Roman" w:cs="Times New Roman"/>
-          <w:b/>
-          <w:bCs/>
-          <w:color w:val="auto"/>
-        </w:rPr>
-        <w:t xml:space="preserve">A </w:t>
-      </w:r>
-      <w:r>
-        <w:rPr>
-          <w:rFonts w:ascii="Times New Roman" w:hAnsi="Times New Roman" w:cs="Times New Roman"/>
-          <w:b/>
-          <w:bCs/>
-          <w:color w:val="auto"/>
-        </w:rPr>
-        <w:t>Model</w:t>
-      </w:r>
-      <w:r>
-        <w:rPr>
-          <w:rFonts w:ascii="Times New Roman" w:hAnsi="Times New Roman" w:cs="Times New Roman"/>
-          <w:b/>
-          <w:bCs/>
-          <w:color w:val="auto"/>
-        </w:rPr>
-        <w:t xml:space="preserve"> osztály</w:t>
+      <w:bookmarkStart w:id="13" w:name="_Toc120209113"/>
+      <w:r>
+        <w:rPr>
+          <w:rFonts w:ascii="Times New Roman" w:hAnsi="Times New Roman" w:cs="Times New Roman"/>
+          <w:b/>
+          <w:bCs/>
+          <w:color w:val="auto"/>
+        </w:rPr>
+        <w:t>A Model osztály</w:t>
       </w:r>
       <w:bookmarkEnd w:id="13"/>
     </w:p>
     <w:p>
       <w:r>
-        <w:t xml:space="preserve">Ebből az osztályból származik az összes </w:t>
-      </w:r>
-      <w:r>
-        <w:t>model</w:t>
-      </w:r>
-      <w:r>
-        <w:t xml:space="preserve"> osztály, absztrakt osztályként nem kerül példányosításra.</w:t>
-      </w:r>
-      <w:r>
-        <w:t xml:space="preserve"> A </w:t>
+        <w:t xml:space="preserve">Ebből az osztályból származik az összes model osztály, absztrakt osztályként nem kerül példányosításra. A </w:t>
       </w:r>
       <w:r>
         <w:t>ModelInterface</w:t>
@@ -2781,13 +2920,7 @@
         <w:t>findOrFail($idOrKey, $value = null)</w:t>
       </w:r>
       <w:r>
-        <w:t xml:space="preserve">: </w:t>
-      </w:r>
-      <w:r>
-        <w:t>megkeresi az adott rekordot ID, vagy értékpáros alapján</w:t>
-      </w:r>
-      <w:r>
-        <w:t>, ha nem található 404-es hibát dob</w:t>
+        <w:t>: megkeresi az adott rekordot ID, vagy értékpáros alapján, ha nem található 404-es hibát dob</w:t>
       </w:r>
     </w:p>
     <w:p>
@@ -2878,24 +3011,15 @@
           <w:color w:val="auto"/>
         </w:rPr>
       </w:pPr>
-      <w:bookmarkStart w:id="14" w:name="_Toc120041326"/>
-      <w:r>
-        <w:rPr>
-          <w:rFonts w:ascii="Times New Roman" w:hAnsi="Times New Roman" w:cs="Times New Roman"/>
-          <w:b/>
-          <w:bCs/>
-          <w:color w:val="auto"/>
-        </w:rPr>
-        <w:t xml:space="preserve">A </w:t>
-      </w:r>
-      <w:r>
-        <w:rPr>
-          <w:rFonts w:ascii="Times New Roman" w:hAnsi="Times New Roman" w:cs="Times New Roman"/>
-          <w:b/>
-          <w:bCs/>
-          <w:color w:val="auto"/>
-        </w:rPr>
-        <w:t>Notebook</w:t>
+      <w:bookmarkStart w:id="14" w:name="_Toc120209114"/>
+      <w:r>
+        <w:rPr>
+          <w:rFonts w:ascii="Times New Roman" w:hAnsi="Times New Roman" w:cs="Times New Roman"/>
+          <w:b/>
+          <w:bCs/>
+          <w:color w:val="auto"/>
+        </w:rPr>
+        <w:t>A Notebook</w:t>
       </w:r>
       <w:r>
         <w:rPr>
@@ -3038,7 +3162,7 @@
           <w:u w:val="single"/>
         </w:rPr>
       </w:pPr>
-      <w:bookmarkStart w:id="15" w:name="_Toc120041327"/>
+      <w:bookmarkStart w:id="15" w:name="_Toc120209115"/>
       <w:r>
         <w:rPr>
           <w:rFonts w:ascii="Times New Roman" w:hAnsi="Times New Roman" w:cs="Times New Roman"/>
@@ -3109,6 +3233,454 @@
     </w:p>
     <w:p>
       <w:pPr>
+        <w:pStyle w:val="Heading3"/>
+        <w:spacing w:before="240"/>
+        <w:rPr>
+          <w:rFonts w:ascii="Times New Roman" w:hAnsi="Times New Roman" w:cs="Times New Roman"/>
+          <w:b/>
+          <w:bCs/>
+          <w:color w:val="auto"/>
+        </w:rPr>
+      </w:pPr>
+      <w:bookmarkStart w:id="16" w:name="_Toc120209116"/>
+      <w:r>
+        <w:rPr>
+          <w:rFonts w:ascii="Times New Roman" w:hAnsi="Times New Roman" w:cs="Times New Roman"/>
+          <w:b/>
+          <w:bCs/>
+          <w:color w:val="auto"/>
+        </w:rPr>
+        <w:t>Layouts</w:t>
+      </w:r>
+      <w:r>
+        <w:rPr>
+          <w:rFonts w:ascii="Times New Roman" w:hAnsi="Times New Roman" w:cs="Times New Roman"/>
+          <w:b/>
+          <w:bCs/>
+          <w:color w:val="auto"/>
+        </w:rPr>
+        <w:t xml:space="preserve"> mappa</w:t>
+      </w:r>
+      <w:bookmarkEnd w:id="16"/>
+    </w:p>
+    <w:p>
+      <w:pPr>
+        <w:rPr>
+          <w:rFonts w:ascii="Times New Roman" w:hAnsi="Times New Roman" w:cs="Times New Roman"/>
+          <w:sz w:val="24"/>
+          <w:szCs w:val="24"/>
+        </w:rPr>
+      </w:pPr>
+      <w:r>
+        <w:rPr>
+          <w:rFonts w:ascii="Times New Roman" w:hAnsi="Times New Roman" w:cs="Times New Roman"/>
+          <w:sz w:val="24"/>
+          <w:szCs w:val="24"/>
+        </w:rPr>
+        <w:t>Ebben a mappában találhatóak a header és footer fájljai, melyek minden oldalon megtalálhatóak.</w:t>
+      </w:r>
+      <w:r>
+        <w:rPr>
+          <w:rFonts w:ascii="Times New Roman" w:hAnsi="Times New Roman" w:cs="Times New Roman"/>
+          <w:sz w:val="24"/>
+          <w:szCs w:val="24"/>
+        </w:rPr>
+        <w:br/>
+        <w:t xml:space="preserve">A header jeleníti meg az oldal nevét, állítja be a </w:t>
+      </w:r>
+      <w:r>
+        <w:rPr>
+          <w:rFonts w:ascii="Times New Roman" w:hAnsi="Times New Roman" w:cs="Times New Roman"/>
+          <w:sz w:val="24"/>
+          <w:szCs w:val="24"/>
+        </w:rPr>
+        <w:t>public/css/app.css</w:t>
+      </w:r>
+      <w:r>
+        <w:rPr>
+          <w:rFonts w:ascii="Times New Roman" w:hAnsi="Times New Roman" w:cs="Times New Roman"/>
+          <w:sz w:val="24"/>
+          <w:szCs w:val="24"/>
+        </w:rPr>
+        <w:t xml:space="preserve"> fájlt a formázáshoz, valamint a menüszalag megjelenítése is itt történik.</w:t>
+      </w:r>
+    </w:p>
+    <w:p>
+      <w:pPr>
+        <w:rPr>
+          <w:rFonts w:ascii="Times New Roman" w:hAnsi="Times New Roman" w:cs="Times New Roman"/>
+          <w:sz w:val="24"/>
+          <w:szCs w:val="24"/>
+        </w:rPr>
+      </w:pPr>
+      <w:r>
+        <w:rPr>
+          <w:rFonts w:ascii="Times New Roman" w:hAnsi="Times New Roman" w:cs="Times New Roman"/>
+          <w:sz w:val="24"/>
+          <w:szCs w:val="24"/>
+        </w:rPr>
+        <w:t>A footer a közzösségi oldalakra mutató linkeket tartalmazza.</w:t>
+      </w:r>
+    </w:p>
+    <w:p>
+      <w:pPr>
+        <w:pStyle w:val="Heading3"/>
+        <w:spacing w:before="240"/>
+        <w:rPr>
+          <w:rFonts w:ascii="Times New Roman" w:hAnsi="Times New Roman" w:cs="Times New Roman"/>
+          <w:b/>
+          <w:bCs/>
+          <w:color w:val="auto"/>
+        </w:rPr>
+      </w:pPr>
+      <w:bookmarkStart w:id="17" w:name="_Toc120209117"/>
+      <w:r>
+        <w:rPr>
+          <w:rFonts w:ascii="Times New Roman" w:hAnsi="Times New Roman" w:cs="Times New Roman"/>
+          <w:b/>
+          <w:bCs/>
+          <w:color w:val="auto"/>
+        </w:rPr>
+        <w:t>Shared mappa</w:t>
+      </w:r>
+      <w:bookmarkEnd w:id="17"/>
+    </w:p>
+    <w:p>
+      <w:pPr>
+        <w:rPr>
+          <w:rFonts w:ascii="Times New Roman" w:hAnsi="Times New Roman" w:cs="Times New Roman"/>
+          <w:sz w:val="24"/>
+          <w:szCs w:val="24"/>
+        </w:rPr>
+      </w:pPr>
+      <w:r>
+        <w:rPr>
+          <w:rFonts w:ascii="Times New Roman" w:hAnsi="Times New Roman" w:cs="Times New Roman"/>
+          <w:sz w:val="24"/>
+          <w:szCs w:val="24"/>
+        </w:rPr>
+        <w:t>Ebben a mappában található az errors.php</w:t>
+      </w:r>
+      <w:r>
+        <w:rPr>
+          <w:rFonts w:ascii="Times New Roman" w:hAnsi="Times New Roman" w:cs="Times New Roman"/>
+          <w:sz w:val="24"/>
+          <w:szCs w:val="24"/>
+        </w:rPr>
+        <w:t>, ami a hibaüzeneteket jeleníti meg, illetve a status.php, ami a session információkat adja át.</w:t>
+      </w:r>
+    </w:p>
+    <w:p>
+      <w:pPr>
+        <w:pStyle w:val="Heading3"/>
+        <w:spacing w:before="240"/>
+        <w:rPr>
+          <w:rFonts w:ascii="Times New Roman" w:hAnsi="Times New Roman" w:cs="Times New Roman"/>
+          <w:b/>
+          <w:bCs/>
+          <w:color w:val="auto"/>
+        </w:rPr>
+      </w:pPr>
+      <w:bookmarkStart w:id="18" w:name="_Toc120209118"/>
+      <w:r>
+        <w:rPr>
+          <w:rFonts w:ascii="Times New Roman" w:hAnsi="Times New Roman" w:cs="Times New Roman"/>
+          <w:b/>
+          <w:bCs/>
+          <w:color w:val="auto"/>
+        </w:rPr>
+        <w:t>Notebooks, opsystems és processors mappák</w:t>
+      </w:r>
+      <w:bookmarkEnd w:id="18"/>
+    </w:p>
+    <w:p>
+      <w:pPr>
+        <w:rPr>
+          <w:rFonts w:ascii="Times New Roman" w:hAnsi="Times New Roman" w:cs="Times New Roman"/>
+          <w:sz w:val="24"/>
+          <w:szCs w:val="24"/>
+        </w:rPr>
+      </w:pPr>
+      <w:r>
+        <w:rPr>
+          <w:rFonts w:ascii="Times New Roman" w:hAnsi="Times New Roman" w:cs="Times New Roman"/>
+          <w:sz w:val="24"/>
+          <w:szCs w:val="24"/>
+        </w:rPr>
+        <w:t>Ezek a mappák tartalmazzák a notebooks, az opsystems és a processors táblák adatait megjelenítő oldalakat. Mindhárom mappa ugyanazt a felépítést tartalmazza.</w:t>
+      </w:r>
+    </w:p>
+    <w:p>
+      <w:pPr>
+        <w:pStyle w:val="ListParagraph"/>
+        <w:numPr>
+          <w:ilvl w:val="0"/>
+          <w:numId w:val="3"/>
+        </w:numPr>
+        <w:rPr>
+          <w:rFonts w:ascii="Times New Roman" w:hAnsi="Times New Roman" w:cs="Times New Roman"/>
+          <w:sz w:val="24"/>
+          <w:szCs w:val="24"/>
+        </w:rPr>
+      </w:pPr>
+      <w:r>
+        <w:rPr>
+          <w:rFonts w:ascii="Times New Roman" w:hAnsi="Times New Roman" w:cs="Times New Roman"/>
+          <w:sz w:val="24"/>
+          <w:szCs w:val="24"/>
+        </w:rPr>
+        <w:t>index.php: a „kezdő” oldala az adott témakörnek. Itt kerül megjelenítésre az összes rekord az adott táblából. Innen lehet rekordokat megtekinteni, módosítani. vagy éppen törölni.</w:t>
+      </w:r>
+    </w:p>
+    <w:p>
+      <w:pPr>
+        <w:pStyle w:val="ListParagraph"/>
+        <w:numPr>
+          <w:ilvl w:val="0"/>
+          <w:numId w:val="3"/>
+        </w:numPr>
+        <w:rPr>
+          <w:rFonts w:ascii="Times New Roman" w:hAnsi="Times New Roman" w:cs="Times New Roman"/>
+          <w:sz w:val="24"/>
+          <w:szCs w:val="24"/>
+        </w:rPr>
+      </w:pPr>
+      <w:r>
+        <w:rPr>
+          <w:rFonts w:ascii="Times New Roman" w:hAnsi="Times New Roman" w:cs="Times New Roman"/>
+          <w:sz w:val="24"/>
+          <w:szCs w:val="24"/>
+        </w:rPr>
+        <w:lastRenderedPageBreak/>
+        <w:t>create.php: új rekord létrehozásához a felület.</w:t>
+      </w:r>
+    </w:p>
+    <w:p>
+      <w:pPr>
+        <w:pStyle w:val="ListParagraph"/>
+        <w:numPr>
+          <w:ilvl w:val="0"/>
+          <w:numId w:val="3"/>
+        </w:numPr>
+        <w:rPr>
+          <w:rFonts w:ascii="Times New Roman" w:hAnsi="Times New Roman" w:cs="Times New Roman"/>
+          <w:sz w:val="24"/>
+          <w:szCs w:val="24"/>
+        </w:rPr>
+      </w:pPr>
+      <w:r>
+        <w:rPr>
+          <w:rFonts w:ascii="Times New Roman" w:hAnsi="Times New Roman" w:cs="Times New Roman"/>
+          <w:sz w:val="24"/>
+          <w:szCs w:val="24"/>
+        </w:rPr>
+        <w:t>edit.php: a create.php által létrehozott felülethez hasonló, az adott rekord módosításához szükséges felületet jelenít meg.</w:t>
+      </w:r>
+    </w:p>
+    <w:p>
+      <w:pPr>
+        <w:pStyle w:val="ListParagraph"/>
+        <w:numPr>
+          <w:ilvl w:val="0"/>
+          <w:numId w:val="3"/>
+        </w:numPr>
+        <w:rPr>
+          <w:rFonts w:ascii="Times New Roman" w:hAnsi="Times New Roman" w:cs="Times New Roman"/>
+          <w:sz w:val="24"/>
+          <w:szCs w:val="24"/>
+        </w:rPr>
+      </w:pPr>
+      <w:r>
+        <w:rPr>
+          <w:rFonts w:ascii="Times New Roman" w:hAnsi="Times New Roman" w:cs="Times New Roman"/>
+          <w:sz w:val="24"/>
+          <w:szCs w:val="24"/>
+        </w:rPr>
+        <w:t xml:space="preserve">form.php: a create.php és az edit.php </w:t>
+      </w:r>
+      <w:r>
+        <w:rPr>
+          <w:rFonts w:ascii="Times New Roman" w:hAnsi="Times New Roman" w:cs="Times New Roman"/>
+          <w:sz w:val="24"/>
+          <w:szCs w:val="24"/>
+        </w:rPr>
+        <w:t>felületén megjelenítendő űrlap.</w:t>
+      </w:r>
+    </w:p>
+    <w:p>
+      <w:pPr>
+        <w:pStyle w:val="ListParagraph"/>
+        <w:numPr>
+          <w:ilvl w:val="0"/>
+          <w:numId w:val="3"/>
+        </w:numPr>
+        <w:rPr>
+          <w:rFonts w:ascii="Times New Roman" w:hAnsi="Times New Roman" w:cs="Times New Roman"/>
+          <w:sz w:val="24"/>
+          <w:szCs w:val="24"/>
+        </w:rPr>
+      </w:pPr>
+      <w:r>
+        <w:rPr>
+          <w:rFonts w:ascii="Times New Roman" w:hAnsi="Times New Roman" w:cs="Times New Roman"/>
+          <w:sz w:val="24"/>
+          <w:szCs w:val="24"/>
+        </w:rPr>
+        <w:t>show.php: egy adott rekord külön megjelenítését állítja össze.</w:t>
+      </w:r>
+    </w:p>
+    <w:p>
+      <w:pPr>
+        <w:pStyle w:val="Heading3"/>
+        <w:spacing w:before="240"/>
+        <w:rPr>
+          <w:rFonts w:ascii="Times New Roman" w:hAnsi="Times New Roman" w:cs="Times New Roman"/>
+          <w:b/>
+          <w:bCs/>
+          <w:color w:val="auto"/>
+        </w:rPr>
+      </w:pPr>
+      <w:bookmarkStart w:id="19" w:name="_Toc120209119"/>
+      <w:r>
+        <w:rPr>
+          <w:rFonts w:ascii="Times New Roman" w:hAnsi="Times New Roman" w:cs="Times New Roman"/>
+          <w:b/>
+          <w:bCs/>
+          <w:color w:val="auto"/>
+        </w:rPr>
+        <w:t>Egyébb fájlok a mappán belül</w:t>
+      </w:r>
+      <w:bookmarkEnd w:id="19"/>
+    </w:p>
+    <w:p>
+      <w:pPr>
+        <w:rPr>
+          <w:rFonts w:ascii="Times New Roman" w:hAnsi="Times New Roman" w:cs="Times New Roman"/>
+          <w:sz w:val="24"/>
+          <w:szCs w:val="24"/>
+        </w:rPr>
+      </w:pPr>
+      <w:r>
+        <w:rPr>
+          <w:rFonts w:ascii="Times New Roman" w:hAnsi="Times New Roman" w:cs="Times New Roman"/>
+          <w:sz w:val="24"/>
+          <w:szCs w:val="24"/>
+        </w:rPr>
+        <w:t>A mappában további nézeti fájlok találhatóak:</w:t>
+      </w:r>
+    </w:p>
+    <w:p>
+      <w:pPr>
+        <w:pStyle w:val="ListParagraph"/>
+        <w:numPr>
+          <w:ilvl w:val="0"/>
+          <w:numId w:val="2"/>
+        </w:numPr>
+        <w:rPr>
+          <w:rFonts w:ascii="Times New Roman" w:hAnsi="Times New Roman" w:cs="Times New Roman"/>
+          <w:sz w:val="24"/>
+          <w:szCs w:val="24"/>
+        </w:rPr>
+      </w:pPr>
+      <w:r>
+        <w:rPr>
+          <w:rFonts w:ascii="Times New Roman" w:hAnsi="Times New Roman" w:cs="Times New Roman"/>
+          <w:sz w:val="24"/>
+          <w:szCs w:val="24"/>
+        </w:rPr>
+        <w:t>login.php: a regisztrált felhasználó beléptetési felülete.</w:t>
+      </w:r>
+    </w:p>
+    <w:p>
+      <w:pPr>
+        <w:pStyle w:val="ListParagraph"/>
+        <w:numPr>
+          <w:ilvl w:val="0"/>
+          <w:numId w:val="2"/>
+        </w:numPr>
+        <w:rPr>
+          <w:rFonts w:ascii="Times New Roman" w:hAnsi="Times New Roman" w:cs="Times New Roman"/>
+          <w:sz w:val="24"/>
+          <w:szCs w:val="24"/>
+        </w:rPr>
+      </w:pPr>
+      <w:r>
+        <w:rPr>
+          <w:rFonts w:ascii="Times New Roman" w:hAnsi="Times New Roman" w:cs="Times New Roman"/>
+          <w:sz w:val="24"/>
+          <w:szCs w:val="24"/>
+        </w:rPr>
+        <w:t>register.php: a regisztrációs oldal felülete.</w:t>
+      </w:r>
+    </w:p>
+    <w:p>
+      <w:pPr>
+        <w:pStyle w:val="ListParagraph"/>
+        <w:numPr>
+          <w:ilvl w:val="0"/>
+          <w:numId w:val="2"/>
+        </w:numPr>
+        <w:rPr>
+          <w:rFonts w:ascii="Times New Roman" w:hAnsi="Times New Roman" w:cs="Times New Roman"/>
+          <w:sz w:val="24"/>
+          <w:szCs w:val="24"/>
+        </w:rPr>
+      </w:pPr>
+      <w:r>
+        <w:rPr>
+          <w:rFonts w:ascii="Times New Roman" w:hAnsi="Times New Roman" w:cs="Times New Roman"/>
+          <w:sz w:val="24"/>
+          <w:szCs w:val="24"/>
+        </w:rPr>
+        <w:t>home.php: a Notebooks-php weblap kezdőoldala.</w:t>
+      </w:r>
+    </w:p>
+    <w:p>
+      <w:pPr>
+        <w:pStyle w:val="ListParagraph"/>
+        <w:numPr>
+          <w:ilvl w:val="0"/>
+          <w:numId w:val="2"/>
+        </w:numPr>
+        <w:rPr>
+          <w:rFonts w:ascii="Times New Roman" w:hAnsi="Times New Roman" w:cs="Times New Roman"/>
+          <w:sz w:val="24"/>
+          <w:szCs w:val="24"/>
+        </w:rPr>
+      </w:pPr>
+      <w:r>
+        <w:rPr>
+          <w:rFonts w:ascii="Times New Roman" w:hAnsi="Times New Roman" w:cs="Times New Roman"/>
+          <w:sz w:val="24"/>
+          <w:szCs w:val="24"/>
+        </w:rPr>
+        <w:t>mnb.php: a Magyar Nemzeti Banktól lekérdezhető adatok megjelenítéséért felelős fájl.</w:t>
+      </w:r>
+    </w:p>
+    <w:p>
+      <w:pPr>
+        <w:pStyle w:val="ListParagraph"/>
+        <w:numPr>
+          <w:ilvl w:val="0"/>
+          <w:numId w:val="2"/>
+        </w:numPr>
+        <w:rPr>
+          <w:rFonts w:ascii="Times New Roman" w:hAnsi="Times New Roman" w:cs="Times New Roman"/>
+          <w:sz w:val="24"/>
+          <w:szCs w:val="24"/>
+        </w:rPr>
+      </w:pPr>
+      <w:r>
+        <w:rPr>
+          <w:rFonts w:ascii="Times New Roman" w:hAnsi="Times New Roman" w:cs="Times New Roman"/>
+          <w:sz w:val="24"/>
+          <w:szCs w:val="24"/>
+        </w:rPr>
+        <w:t>404.php: hibás hívás, adatszolgáltatás, esetén hibaoldal felülete.</w:t>
+      </w:r>
+    </w:p>
+    <w:p>
+      <w:pPr>
         <w:pStyle w:val="Heading1"/>
         <w:spacing w:before="480"/>
         <w:rPr>
@@ -3119,7 +3691,7 @@
           <w:u w:val="single"/>
         </w:rPr>
       </w:pPr>
-      <w:bookmarkStart w:id="16" w:name="_Toc120041328"/>
+      <w:bookmarkStart w:id="20" w:name="_Toc120209120"/>
       <w:r>
         <w:rPr>
           <w:rFonts w:ascii="Times New Roman" w:hAnsi="Times New Roman" w:cs="Times New Roman"/>
@@ -3130,7 +3702,7 @@
         </w:rPr>
         <w:t>Továbbfejlesztési lehetőségek</w:t>
       </w:r>
-      <w:bookmarkEnd w:id="16"/>
+      <w:bookmarkEnd w:id="20"/>
     </w:p>
     <w:p>
       <w:pPr>
@@ -3178,8 +3750,8 @@
           <w:u w:val="single"/>
         </w:rPr>
       </w:pPr>
-      <w:bookmarkStart w:id="17" w:name="_Hlk102594991"/>
-      <w:bookmarkStart w:id="18" w:name="_Toc120041329"/>
+      <w:bookmarkStart w:id="21" w:name="_Hlk102594991"/>
+      <w:bookmarkStart w:id="22" w:name="_Toc120209121"/>
       <w:r>
         <w:rPr>
           <w:rFonts w:ascii="Times New Roman" w:hAnsi="Times New Roman" w:cs="Times New Roman"/>
@@ -3191,8 +3763,8 @@
         <w:lastRenderedPageBreak/>
         <w:t>Képernyő képek</w:t>
       </w:r>
-      <w:bookmarkEnd w:id="17"/>
-      <w:bookmarkEnd w:id="18"/>
+      <w:bookmarkEnd w:id="21"/>
+      <w:bookmarkEnd w:id="22"/>
     </w:p>
     <w:p>
       <w:pPr>
@@ -3414,11 +3986,103 @@
       </w:pPr>
     </w:lvl>
   </w:abstractNum>
+  <w:abstractNum w:abstractNumId="2" w15:restartNumberingAfterBreak="0">
+    <w:nsid w:val="2EFE0DB4"/>
+    <w:multiLevelType w:val="hybridMultilevel"/>
+    <w:tmpl w:val="52B0BF00"/>
+    <w:lvl w:ilvl="0" w:tplc="040E000F">
+      <w:start w:val="1"/>
+      <w:numFmt w:val="decimal"/>
+      <w:lvlText w:val="%1."/>
+      <w:lvlJc w:val="left"/>
+      <w:pPr>
+        <w:ind w:left="720" w:hanging="360"/>
+      </w:pPr>
+      <w:rPr>
+        <w:rFonts w:hint="default"/>
+      </w:rPr>
+    </w:lvl>
+    <w:lvl w:ilvl="1" w:tplc="040E0019" w:tentative="1">
+      <w:start w:val="1"/>
+      <w:numFmt w:val="lowerLetter"/>
+      <w:lvlText w:val="%2."/>
+      <w:lvlJc w:val="left"/>
+      <w:pPr>
+        <w:ind w:left="1440" w:hanging="360"/>
+      </w:pPr>
+    </w:lvl>
+    <w:lvl w:ilvl="2" w:tplc="040E001B" w:tentative="1">
+      <w:start w:val="1"/>
+      <w:numFmt w:val="lowerRoman"/>
+      <w:lvlText w:val="%3."/>
+      <w:lvlJc w:val="right"/>
+      <w:pPr>
+        <w:ind w:left="2160" w:hanging="180"/>
+      </w:pPr>
+    </w:lvl>
+    <w:lvl w:ilvl="3" w:tplc="040E000F" w:tentative="1">
+      <w:start w:val="1"/>
+      <w:numFmt w:val="decimal"/>
+      <w:lvlText w:val="%4."/>
+      <w:lvlJc w:val="left"/>
+      <w:pPr>
+        <w:ind w:left="2880" w:hanging="360"/>
+      </w:pPr>
+    </w:lvl>
+    <w:lvl w:ilvl="4" w:tplc="040E0019" w:tentative="1">
+      <w:start w:val="1"/>
+      <w:numFmt w:val="lowerLetter"/>
+      <w:lvlText w:val="%5."/>
+      <w:lvlJc w:val="left"/>
+      <w:pPr>
+        <w:ind w:left="3600" w:hanging="360"/>
+      </w:pPr>
+    </w:lvl>
+    <w:lvl w:ilvl="5" w:tplc="040E001B" w:tentative="1">
+      <w:start w:val="1"/>
+      <w:numFmt w:val="lowerRoman"/>
+      <w:lvlText w:val="%6."/>
+      <w:lvlJc w:val="right"/>
+      <w:pPr>
+        <w:ind w:left="4320" w:hanging="180"/>
+      </w:pPr>
+    </w:lvl>
+    <w:lvl w:ilvl="6" w:tplc="040E000F" w:tentative="1">
+      <w:start w:val="1"/>
+      <w:numFmt w:val="decimal"/>
+      <w:lvlText w:val="%7."/>
+      <w:lvlJc w:val="left"/>
+      <w:pPr>
+        <w:ind w:left="5040" w:hanging="360"/>
+      </w:pPr>
+    </w:lvl>
+    <w:lvl w:ilvl="7" w:tplc="040E0019" w:tentative="1">
+      <w:start w:val="1"/>
+      <w:numFmt w:val="lowerLetter"/>
+      <w:lvlText w:val="%8."/>
+      <w:lvlJc w:val="left"/>
+      <w:pPr>
+        <w:ind w:left="5760" w:hanging="360"/>
+      </w:pPr>
+    </w:lvl>
+    <w:lvl w:ilvl="8" w:tplc="040E001B" w:tentative="1">
+      <w:start w:val="1"/>
+      <w:numFmt w:val="lowerRoman"/>
+      <w:lvlText w:val="%9."/>
+      <w:lvlJc w:val="right"/>
+      <w:pPr>
+        <w:ind w:left="6480" w:hanging="180"/>
+      </w:pPr>
+    </w:lvl>
+  </w:abstractNum>
   <w:num w:numId="1" w16cid:durableId="833187094">
     <w:abstractNumId w:val="1"/>
   </w:num>
   <w:num w:numId="2" w16cid:durableId="1059400669">
     <w:abstractNumId w:val="0"/>
+  </w:num>
+  <w:num w:numId="3" w16cid:durableId="179390499">
+    <w:abstractNumId w:val="2"/>
   </w:num>
 </w:numbering>
 </file>

</xml_diff>